<commit_message>
// Sun 03/02/2025 21:06:16.65
</commit_message>
<xml_diff>
--- a/COMP-2825-Comp-Architecture/day7/Pts_Lab_Assignment_6.docx
+++ b/COMP-2825-Comp-Architecture/day7/Pts_Lab_Assignment_6.docx
@@ -1,6 +1,6 @@
 
 <file path=word/document.xml><?xml version="1.0" encoding="utf-8"?>
-<w:document xmlns:ve="http://schemas.openxmlformats.org/markup-compatibility/2006" xmlns:o="urn:schemas-microsoft-com:office:office" xmlns:r="http://schemas.openxmlformats.org/officeDocument/2006/relationships" xmlns:m="http://schemas.openxmlformats.org/officeDocument/2006/math" xmlns:v="urn:schemas-microsoft-com:vml" xmlns:wp="http://schemas.openxmlformats.org/drawingml/2006/wordprocessingDrawing" xmlns:w10="urn:schemas-microsoft-com:office:word" xmlns:w="http://schemas.openxmlformats.org/wordprocessingml/2006/main" xmlns:wne="http://schemas.microsoft.com/office/word/2006/wordml">
+<w:document xmlns:wpc="http://schemas.microsoft.com/office/word/2010/wordprocessingCanvas" xmlns:cx="http://schemas.microsoft.com/office/drawing/2014/chartex" xmlns:cx1="http://schemas.microsoft.com/office/drawing/2015/9/8/chartex" xmlns:cx2="http://schemas.microsoft.com/office/drawing/2015/10/21/chartex" xmlns:cx3="http://schemas.microsoft.com/office/drawing/2016/5/9/chartex" xmlns:cx4="http://schemas.microsoft.com/office/drawing/2016/5/10/chartex" xmlns:cx5="http://schemas.microsoft.com/office/drawing/2016/5/11/chartex" xmlns:cx6="http://schemas.microsoft.com/office/drawing/2016/5/12/chartex" xmlns:cx7="http://schemas.microsoft.com/office/drawing/2016/5/13/chartex" xmlns:cx8="http://schemas.microsoft.com/office/drawing/2016/5/14/chartex" xmlns:mc="http://schemas.openxmlformats.org/markup-compatibility/2006" xmlns:aink="http://schemas.microsoft.com/office/drawing/2016/ink" xmlns:am3d="http://schemas.microsoft.com/office/drawing/2017/model3d" xmlns:o="urn:schemas-microsoft-com:office:office" xmlns:oel="http://schemas.microsoft.com/office/2019/extlst" xmlns:r="http://schemas.openxmlformats.org/officeDocument/2006/relationships" xmlns:m="http://schemas.openxmlformats.org/officeDocument/2006/math" xmlns:v="urn:schemas-microsoft-com:vml" xmlns:wp14="http://schemas.microsoft.com/office/word/2010/wordprocessingDrawing" xmlns:wp="http://schemas.openxmlformats.org/drawingml/2006/wordprocessingDrawing" xmlns:w10="urn:schemas-microsoft-com:office:word" xmlns:w="http://schemas.openxmlformats.org/wordprocessingml/2006/main" xmlns:w14="http://schemas.microsoft.com/office/word/2010/wordml" xmlns:w15="http://schemas.microsoft.com/office/word/2012/wordml" xmlns:w16cex="http://schemas.microsoft.com/office/word/2018/wordml/cex" xmlns:w16cid="http://schemas.microsoft.com/office/word/2016/wordml/cid" xmlns:w16="http://schemas.microsoft.com/office/word/2018/wordml" xmlns:w16du="http://schemas.microsoft.com/office/word/2023/wordml/word16du" xmlns:w16sdtdh="http://schemas.microsoft.com/office/word/2020/wordml/sdtdatahash" xmlns:w16sdtfl="http://schemas.microsoft.com/office/word/2024/wordml/sdtformatlock" xmlns:w16se="http://schemas.microsoft.com/office/word/2015/wordml/symex" xmlns:wpg="http://schemas.microsoft.com/office/word/2010/wordprocessingGroup" xmlns:wpi="http://schemas.microsoft.com/office/word/2010/wordprocessingInk" xmlns:wne="http://schemas.microsoft.com/office/word/2006/wordml" xmlns:wps="http://schemas.microsoft.com/office/word/2010/wordprocessingShape" mc:Ignorable="w14 w15 w16se w16cid w16 w16cex w16sdtdh w16sdtfl w16du wp14">
   <w:body>
     <w:p>
       <w:pPr>
@@ -55,7 +55,7 @@
           <w:lang w:val="en-US"/>
         </w:rPr>
         <w:drawing>
-          <wp:anchor distT="0" distB="0" distL="114300" distR="114300" simplePos="0" relativeHeight="251659264" behindDoc="1" locked="0" layoutInCell="1" allowOverlap="1">
+          <wp:anchor distT="0" distB="0" distL="114300" distR="114300" simplePos="0" relativeHeight="251659264" behindDoc="1" locked="0" layoutInCell="1" allowOverlap="1" wp14:anchorId="2331AC90" wp14:editId="3D3E5B94">
             <wp:simplePos x="0" y="0"/>
             <wp:positionH relativeFrom="margin">
               <wp:align>left</wp:align>
@@ -91,7 +91,7 @@
                     <a:blip r:embed="rId6" cstate="print">
                       <a:extLst>
                         <a:ext uri="{28A0092B-C50C-407E-A947-70E740481C1C}">
-                          <a14:useLocalDpi xmlns="" xmlns:wpc="http://schemas.microsoft.com/office/word/2010/wordprocessingCanvas" xmlns:cx="http://schemas.microsoft.com/office/drawing/2014/chartex" xmlns:cx1="http://schemas.microsoft.com/office/drawing/2015/9/8/chartex" xmlns:cx2="http://schemas.microsoft.com/office/drawing/2015/10/21/chartex" xmlns:cx3="http://schemas.microsoft.com/office/drawing/2016/5/9/chartex" xmlns:cx4="http://schemas.microsoft.com/office/drawing/2016/5/10/chartex" xmlns:cx5="http://schemas.microsoft.com/office/drawing/2016/5/11/chartex" xmlns:cx6="http://schemas.microsoft.com/office/drawing/2016/5/12/chartex" xmlns:cx7="http://schemas.microsoft.com/office/drawing/2016/5/13/chartex" xmlns:cx8="http://schemas.microsoft.com/office/drawing/2016/5/14/chartex" xmlns:mc="http://schemas.openxmlformats.org/markup-compatibility/2006" xmlns:aink="http://schemas.microsoft.com/office/drawing/2016/ink" xmlns:am3d="http://schemas.microsoft.com/office/drawing/2017/model3d" xmlns:o="urn:schemas-microsoft-com:office:office" xmlns:oel="http://schemas.microsoft.com/office/2019/extlst" xmlns:v="urn:schemas-microsoft-com:vml" xmlns:wp14="http://schemas.microsoft.com/office/word/2010/wordprocessingDrawing" xmlns:w10="urn:schemas-microsoft-com:office:word" xmlns:w="http://schemas.openxmlformats.org/wordprocessingml/2006/main" xmlns:w14="http://schemas.microsoft.com/office/word/2010/wordml" xmlns:w15="http://schemas.microsoft.com/office/word/2012/wordml" xmlns:w16cex="http://schemas.microsoft.com/office/word/2018/wordml/cex" xmlns:w16cid="http://schemas.microsoft.com/office/word/2016/wordml/cid" xmlns:w16="http://schemas.microsoft.com/office/word/2018/wordml" xmlns:w16sdtdh="http://schemas.microsoft.com/office/word/2020/wordml/sdtdatahash" xmlns:w16se="http://schemas.microsoft.com/office/word/2015/wordml/symex" xmlns:wpg="http://schemas.microsoft.com/office/word/2010/wordprocessingGroup" xmlns:wpi="http://schemas.microsoft.com/office/word/2010/wordprocessingInk" xmlns:wps="http://schemas.microsoft.com/office/word/2010/wordprocessingShape" xmlns:a14="http://schemas.microsoft.com/office/drawing/2010/main" val="0"/>
+                          <a14:useLocalDpi xmlns:a14="http://schemas.microsoft.com/office/drawing/2010/main" val="0"/>
                         </a:ext>
                       </a:extLst>
                     </a:blip>
@@ -570,7 +570,7 @@
           <w:lang w:val="en-US"/>
         </w:rPr>
         <w:drawing>
-          <wp:inline distT="0" distB="0" distL="0" distR="0">
+          <wp:inline distT="0" distB="0" distL="0" distR="0" wp14:anchorId="33B3F98D" wp14:editId="1A795816">
             <wp:extent cx="5638798" cy="2114550"/>
             <wp:effectExtent l="0" t="0" r="0" b="0"/>
             <wp:docPr id="1601605765" name="Picture 1601605765"/>
@@ -588,7 +588,7 @@
                     <a:blip r:embed="rId8">
                       <a:extLst>
                         <a:ext uri="{28A0092B-C50C-407E-A947-70E740481C1C}">
-                          <a14:useLocalDpi xmlns="" xmlns:wpc="http://schemas.microsoft.com/office/word/2010/wordprocessingCanvas" xmlns:cx="http://schemas.microsoft.com/office/drawing/2014/chartex" xmlns:cx1="http://schemas.microsoft.com/office/drawing/2015/9/8/chartex" xmlns:cx2="http://schemas.microsoft.com/office/drawing/2015/10/21/chartex" xmlns:cx3="http://schemas.microsoft.com/office/drawing/2016/5/9/chartex" xmlns:cx4="http://schemas.microsoft.com/office/drawing/2016/5/10/chartex" xmlns:cx5="http://schemas.microsoft.com/office/drawing/2016/5/11/chartex" xmlns:cx6="http://schemas.microsoft.com/office/drawing/2016/5/12/chartex" xmlns:cx7="http://schemas.microsoft.com/office/drawing/2016/5/13/chartex" xmlns:cx8="http://schemas.microsoft.com/office/drawing/2016/5/14/chartex" xmlns:mc="http://schemas.openxmlformats.org/markup-compatibility/2006" xmlns:aink="http://schemas.microsoft.com/office/drawing/2016/ink" xmlns:am3d="http://schemas.microsoft.com/office/drawing/2017/model3d" xmlns:o="urn:schemas-microsoft-com:office:office" xmlns:oel="http://schemas.microsoft.com/office/2019/extlst" xmlns:v="urn:schemas-microsoft-com:vml" xmlns:wp14="http://schemas.microsoft.com/office/word/2010/wordprocessingDrawing" xmlns:w10="urn:schemas-microsoft-com:office:word" xmlns:w="http://schemas.openxmlformats.org/wordprocessingml/2006/main" xmlns:w14="http://schemas.microsoft.com/office/word/2010/wordml" xmlns:w15="http://schemas.microsoft.com/office/word/2012/wordml" xmlns:w16cex="http://schemas.microsoft.com/office/word/2018/wordml/cex" xmlns:w16cid="http://schemas.microsoft.com/office/word/2016/wordml/cid" xmlns:w16="http://schemas.microsoft.com/office/word/2018/wordml" xmlns:w16sdtdh="http://schemas.microsoft.com/office/word/2020/wordml/sdtdatahash" xmlns:w16se="http://schemas.microsoft.com/office/word/2015/wordml/symex" xmlns:wpg="http://schemas.microsoft.com/office/word/2010/wordprocessingGroup" xmlns:wpi="http://schemas.microsoft.com/office/word/2010/wordprocessingInk" xmlns:wps="http://schemas.microsoft.com/office/word/2010/wordprocessingShape" xmlns:a14="http://schemas.microsoft.com/office/drawing/2010/main" val="0"/>
+                          <a14:useLocalDpi xmlns:a14="http://schemas.microsoft.com/office/drawing/2010/main" val="0"/>
                         </a:ext>
                       </a:extLst>
                     </a:blip>
@@ -624,6 +624,937 @@
           <w:color w:val="000000" w:themeColor="text1"/>
           <w:sz w:val="24"/>
           <w:szCs w:val="24"/>
+          <w:lang w:val="en-US"/>
+        </w:rPr>
+      </w:pPr>
+      <w:r>
+        <w:rPr>
+          <w:rFonts w:ascii="Consolas" w:eastAsia="Consolas" w:hAnsi="Consolas" w:cs="Consolas"/>
+          <w:color w:val="000000" w:themeColor="text1"/>
+          <w:sz w:val="24"/>
+          <w:szCs w:val="24"/>
+          <w:lang w:val="en-US"/>
+        </w:rPr>
+        <w:t xml:space="preserve">The video explains the differences between classical computers and quantum computers, </w:t>
+      </w:r>
+      <w:r>
+        <w:rPr>
+          <w:rFonts w:ascii="Consolas" w:eastAsia="Consolas" w:hAnsi="Consolas" w:cs="Consolas"/>
+          <w:color w:val="000000" w:themeColor="text1"/>
+          <w:sz w:val="24"/>
+          <w:szCs w:val="24"/>
+          <w:lang w:val="en-US"/>
+        </w:rPr>
+        <w:t>noting</w:t>
+      </w:r>
+      <w:r>
+        <w:rPr>
+          <w:rFonts w:ascii="Consolas" w:eastAsia="Consolas" w:hAnsi="Consolas" w:cs="Consolas"/>
+          <w:color w:val="000000" w:themeColor="text1"/>
+          <w:sz w:val="24"/>
+          <w:szCs w:val="24"/>
+          <w:lang w:val="en-US"/>
+        </w:rPr>
+        <w:t xml:space="preserve"> on how quantum computing </w:t>
+      </w:r>
+      <w:r>
+        <w:rPr>
+          <w:rFonts w:ascii="Consolas" w:eastAsia="Consolas" w:hAnsi="Consolas" w:cs="Consolas"/>
+          <w:color w:val="000000" w:themeColor="text1"/>
+          <w:sz w:val="24"/>
+          <w:szCs w:val="24"/>
+          <w:lang w:val="en-US"/>
+        </w:rPr>
+        <w:t>better c</w:t>
+      </w:r>
+      <w:r>
+        <w:rPr>
+          <w:rFonts w:ascii="Consolas" w:eastAsia="Consolas" w:hAnsi="Consolas" w:cs="Consolas"/>
+          <w:color w:val="000000" w:themeColor="text1"/>
+          <w:sz w:val="24"/>
+          <w:szCs w:val="24"/>
+          <w:lang w:val="en-US"/>
+        </w:rPr>
+        <w:t>omputational power.</w:t>
+      </w:r>
+    </w:p>
+    <w:p>
+      <w:pPr>
+        <w:autoSpaceDE w:val="0"/>
+        <w:autoSpaceDN w:val="0"/>
+        <w:adjustRightInd w:val="0"/>
+        <w:spacing w:after="0"/>
+        <w:jc w:val="center"/>
+        <w:rPr>
+          <w:rFonts w:ascii="Consolas" w:eastAsia="Consolas" w:hAnsi="Consolas" w:cs="Consolas"/>
+          <w:color w:val="000000" w:themeColor="text1"/>
+          <w:sz w:val="24"/>
+          <w:szCs w:val="24"/>
+          <w:lang w:val="en-US"/>
+        </w:rPr>
+      </w:pPr>
+      <w:r>
+        <w:rPr>
+          <w:rFonts w:ascii="Consolas" w:eastAsia="Consolas" w:hAnsi="Consolas" w:cs="Consolas"/>
+          <w:color w:val="000000" w:themeColor="text1"/>
+          <w:sz w:val="24"/>
+          <w:szCs w:val="24"/>
+          <w:lang w:val="en-US"/>
+        </w:rPr>
+        <w:t>As we know, a</w:t>
+      </w:r>
+      <w:r>
+        <w:rPr>
+          <w:rFonts w:ascii="Consolas" w:eastAsia="Consolas" w:hAnsi="Consolas" w:cs="Consolas"/>
+          <w:color w:val="000000" w:themeColor="text1"/>
+          <w:sz w:val="24"/>
+          <w:szCs w:val="24"/>
+          <w:lang w:val="en-US"/>
+        </w:rPr>
+        <w:t xml:space="preserve"> classical computer processes information using bits, which can be either 0 or 1 at</w:t>
+      </w:r>
+      <w:r>
+        <w:rPr>
+          <w:rFonts w:ascii="Consolas" w:eastAsia="Consolas" w:hAnsi="Consolas" w:cs="Consolas"/>
+          <w:color w:val="000000" w:themeColor="text1"/>
+          <w:sz w:val="24"/>
+          <w:szCs w:val="24"/>
+          <w:lang w:val="en-US"/>
+        </w:rPr>
+        <w:t xml:space="preserve"> a time</w:t>
+      </w:r>
+      <w:r>
+        <w:rPr>
+          <w:rFonts w:ascii="Consolas" w:eastAsia="Consolas" w:hAnsi="Consolas" w:cs="Consolas"/>
+          <w:color w:val="000000" w:themeColor="text1"/>
+          <w:sz w:val="24"/>
+          <w:szCs w:val="24"/>
+          <w:lang w:val="en-US"/>
+        </w:rPr>
+        <w:t>. This is the foundation of all traditional computing.</w:t>
+      </w:r>
+      <w:r>
+        <w:rPr>
+          <w:rFonts w:ascii="Consolas" w:eastAsia="Consolas" w:hAnsi="Consolas" w:cs="Consolas"/>
+          <w:color w:val="000000" w:themeColor="text1"/>
+          <w:sz w:val="24"/>
+          <w:szCs w:val="24"/>
+          <w:lang w:val="en-US"/>
+        </w:rPr>
+        <w:t xml:space="preserve"> A</w:t>
+      </w:r>
+      <w:r>
+        <w:rPr>
+          <w:rFonts w:ascii="Consolas" w:eastAsia="Consolas" w:hAnsi="Consolas" w:cs="Consolas"/>
+          <w:color w:val="000000" w:themeColor="text1"/>
+          <w:sz w:val="24"/>
+          <w:szCs w:val="24"/>
+          <w:lang w:val="en-US"/>
+        </w:rPr>
+        <w:t xml:space="preserve"> quantum computer uses qubits </w:t>
+      </w:r>
+      <w:r>
+        <w:rPr>
+          <w:rFonts w:ascii="Consolas" w:eastAsia="Consolas" w:hAnsi="Consolas" w:cs="Consolas"/>
+          <w:color w:val="000000" w:themeColor="text1"/>
+          <w:sz w:val="24"/>
+          <w:szCs w:val="24"/>
+          <w:lang w:val="en-US"/>
+        </w:rPr>
+        <w:t xml:space="preserve">or </w:t>
+      </w:r>
+      <w:r>
+        <w:rPr>
+          <w:rFonts w:ascii="Consolas" w:eastAsia="Consolas" w:hAnsi="Consolas" w:cs="Consolas"/>
+          <w:color w:val="000000" w:themeColor="text1"/>
+          <w:sz w:val="24"/>
+          <w:szCs w:val="24"/>
+          <w:lang w:val="en-US"/>
+        </w:rPr>
+        <w:t xml:space="preserve">quantum bits, which </w:t>
+      </w:r>
+      <w:r>
+        <w:rPr>
+          <w:rFonts w:ascii="Consolas" w:eastAsia="Consolas" w:hAnsi="Consolas" w:cs="Consolas"/>
+          <w:color w:val="000000" w:themeColor="text1"/>
+          <w:sz w:val="24"/>
+          <w:szCs w:val="24"/>
+          <w:lang w:val="en-US"/>
+        </w:rPr>
+        <w:t xml:space="preserve">can </w:t>
+      </w:r>
+      <w:r>
+        <w:rPr>
+          <w:rFonts w:ascii="Consolas" w:eastAsia="Consolas" w:hAnsi="Consolas" w:cs="Consolas"/>
+          <w:color w:val="000000" w:themeColor="text1"/>
+          <w:sz w:val="24"/>
+          <w:szCs w:val="24"/>
+          <w:lang w:val="en-US"/>
+        </w:rPr>
+        <w:t>have a unique property</w:t>
+      </w:r>
+      <w:r>
+        <w:rPr>
+          <w:rFonts w:ascii="Consolas" w:eastAsia="Consolas" w:hAnsi="Consolas" w:cs="Consolas"/>
+          <w:color w:val="000000" w:themeColor="text1"/>
+          <w:sz w:val="24"/>
+          <w:szCs w:val="24"/>
+          <w:lang w:val="en-US"/>
+        </w:rPr>
+        <w:t>.</w:t>
+      </w:r>
+      <w:r>
+        <w:rPr>
+          <w:rFonts w:ascii="Consolas" w:eastAsia="Consolas" w:hAnsi="Consolas" w:cs="Consolas"/>
+          <w:color w:val="000000" w:themeColor="text1"/>
+          <w:sz w:val="24"/>
+          <w:szCs w:val="24"/>
+          <w:lang w:val="en-US"/>
+        </w:rPr>
+        <w:t xml:space="preserve"> </w:t>
+      </w:r>
+      <w:r>
+        <w:rPr>
+          <w:rFonts w:ascii="Consolas" w:eastAsia="Consolas" w:hAnsi="Consolas" w:cs="Consolas"/>
+          <w:color w:val="000000" w:themeColor="text1"/>
+          <w:sz w:val="24"/>
+          <w:szCs w:val="24"/>
+          <w:lang w:val="en-US"/>
+        </w:rPr>
+        <w:t>T</w:t>
+      </w:r>
+      <w:r>
+        <w:rPr>
+          <w:rFonts w:ascii="Consolas" w:eastAsia="Consolas" w:hAnsi="Consolas" w:cs="Consolas"/>
+          <w:color w:val="000000" w:themeColor="text1"/>
+          <w:sz w:val="24"/>
+          <w:szCs w:val="24"/>
+          <w:lang w:val="en-US"/>
+        </w:rPr>
+        <w:t xml:space="preserve">hey can exist in both 0 and 1 at the same time. This </w:t>
+      </w:r>
+      <w:r>
+        <w:rPr>
+          <w:rFonts w:ascii="Consolas" w:eastAsia="Consolas" w:hAnsi="Consolas" w:cs="Consolas"/>
+          <w:color w:val="000000" w:themeColor="text1"/>
+          <w:sz w:val="24"/>
+          <w:szCs w:val="24"/>
+          <w:lang w:val="en-US"/>
+        </w:rPr>
+        <w:t>d</w:t>
+      </w:r>
+      <w:r>
+        <w:rPr>
+          <w:rFonts w:ascii="Consolas" w:eastAsia="Consolas" w:hAnsi="Consolas" w:cs="Consolas"/>
+          <w:color w:val="000000" w:themeColor="text1"/>
+          <w:sz w:val="24"/>
+          <w:szCs w:val="24"/>
+          <w:lang w:val="en-US"/>
+        </w:rPr>
+        <w:t xml:space="preserve">ifference is what </w:t>
+      </w:r>
+      <w:r>
+        <w:rPr>
+          <w:rFonts w:ascii="Consolas" w:eastAsia="Consolas" w:hAnsi="Consolas" w:cs="Consolas"/>
+          <w:color w:val="000000" w:themeColor="text1"/>
+          <w:sz w:val="24"/>
+          <w:szCs w:val="24"/>
+          <w:lang w:val="en-US"/>
+        </w:rPr>
+        <w:t xml:space="preserve">makes </w:t>
+      </w:r>
+      <w:r>
+        <w:rPr>
+          <w:rFonts w:ascii="Consolas" w:eastAsia="Consolas" w:hAnsi="Consolas" w:cs="Consolas"/>
+          <w:color w:val="000000" w:themeColor="text1"/>
+          <w:sz w:val="24"/>
+          <w:szCs w:val="24"/>
+          <w:lang w:val="en-US"/>
+        </w:rPr>
+        <w:t xml:space="preserve">quantum computers </w:t>
+      </w:r>
+      <w:r>
+        <w:rPr>
+          <w:rFonts w:ascii="Consolas" w:eastAsia="Consolas" w:hAnsi="Consolas" w:cs="Consolas"/>
+          <w:color w:val="000000" w:themeColor="text1"/>
+          <w:sz w:val="24"/>
+          <w:szCs w:val="24"/>
+          <w:lang w:val="en-US"/>
+        </w:rPr>
+        <w:t xml:space="preserve">able </w:t>
+      </w:r>
+      <w:r>
+        <w:rPr>
+          <w:rFonts w:ascii="Consolas" w:eastAsia="Consolas" w:hAnsi="Consolas" w:cs="Consolas"/>
+          <w:color w:val="000000" w:themeColor="text1"/>
+          <w:sz w:val="24"/>
+          <w:szCs w:val="24"/>
+          <w:lang w:val="en-US"/>
+        </w:rPr>
+        <w:t xml:space="preserve">to perform certain types of calculations much faster than </w:t>
+      </w:r>
+      <w:r>
+        <w:rPr>
+          <w:rFonts w:ascii="Consolas" w:eastAsia="Consolas" w:hAnsi="Consolas" w:cs="Consolas"/>
+          <w:color w:val="000000" w:themeColor="text1"/>
+          <w:sz w:val="24"/>
+          <w:szCs w:val="24"/>
+          <w:lang w:val="en-US"/>
+        </w:rPr>
+        <w:t xml:space="preserve">old </w:t>
+      </w:r>
+      <w:r>
+        <w:rPr>
+          <w:rFonts w:ascii="Consolas" w:eastAsia="Consolas" w:hAnsi="Consolas" w:cs="Consolas"/>
+          <w:color w:val="000000" w:themeColor="text1"/>
+          <w:sz w:val="24"/>
+          <w:szCs w:val="24"/>
+          <w:lang w:val="en-US"/>
+        </w:rPr>
+        <w:t>computers.</w:t>
+      </w:r>
+    </w:p>
+    <w:p>
+      <w:pPr>
+        <w:autoSpaceDE w:val="0"/>
+        <w:autoSpaceDN w:val="0"/>
+        <w:adjustRightInd w:val="0"/>
+        <w:spacing w:after="0"/>
+        <w:jc w:val="center"/>
+        <w:rPr>
+          <w:rFonts w:ascii="Consolas" w:eastAsia="Consolas" w:hAnsi="Consolas" w:cs="Consolas"/>
+          <w:color w:val="000000" w:themeColor="text1"/>
+          <w:sz w:val="24"/>
+          <w:szCs w:val="24"/>
+          <w:lang w:val="en-US"/>
+        </w:rPr>
+      </w:pPr>
+      <w:r>
+        <w:rPr>
+          <w:rFonts w:ascii="Consolas" w:eastAsia="Consolas" w:hAnsi="Consolas" w:cs="Consolas"/>
+          <w:color w:val="000000" w:themeColor="text1"/>
+          <w:sz w:val="24"/>
+          <w:szCs w:val="24"/>
+          <w:lang w:val="en-US"/>
+        </w:rPr>
+        <w:t>The video</w:t>
+      </w:r>
+      <w:r>
+        <w:rPr>
+          <w:rFonts w:ascii="Consolas" w:eastAsia="Consolas" w:hAnsi="Consolas" w:cs="Consolas"/>
+          <w:color w:val="000000" w:themeColor="text1"/>
+          <w:sz w:val="24"/>
+          <w:szCs w:val="24"/>
+          <w:lang w:val="en-US"/>
+        </w:rPr>
+        <w:t xml:space="preserve"> talks about</w:t>
+      </w:r>
+      <w:r>
+        <w:rPr>
+          <w:rFonts w:ascii="Consolas" w:eastAsia="Consolas" w:hAnsi="Consolas" w:cs="Consolas"/>
+          <w:color w:val="000000" w:themeColor="text1"/>
+          <w:sz w:val="24"/>
+          <w:szCs w:val="24"/>
+          <w:lang w:val="en-US"/>
+        </w:rPr>
+        <w:t xml:space="preserve"> an example where researchers use the outermost electron in a phosphorous atom as a qubit. This works because electrons have a magnetic field, making them behave like tiny bar magnets. In the presence of a magnetic field, the electron will align in either a low-energy state </w:t>
+      </w:r>
+      <w:r>
+        <w:rPr>
+          <w:rFonts w:ascii="Consolas" w:eastAsia="Consolas" w:hAnsi="Consolas" w:cs="Consolas"/>
+          <w:color w:val="000000" w:themeColor="text1"/>
+          <w:sz w:val="24"/>
+          <w:szCs w:val="24"/>
+          <w:lang w:val="en-US"/>
+        </w:rPr>
+        <w:t xml:space="preserve">and </w:t>
+      </w:r>
+      <w:r>
+        <w:rPr>
+          <w:rFonts w:ascii="Consolas" w:eastAsia="Consolas" w:hAnsi="Consolas" w:cs="Consolas"/>
+          <w:color w:val="000000" w:themeColor="text1"/>
+          <w:sz w:val="24"/>
+          <w:szCs w:val="24"/>
+          <w:lang w:val="en-US"/>
+        </w:rPr>
+        <w:t>spin down, or 0</w:t>
+      </w:r>
+      <w:r>
+        <w:rPr>
+          <w:rFonts w:ascii="Consolas" w:eastAsia="Consolas" w:hAnsi="Consolas" w:cs="Consolas"/>
+          <w:color w:val="000000" w:themeColor="text1"/>
+          <w:sz w:val="24"/>
+          <w:szCs w:val="24"/>
+          <w:lang w:val="en-US"/>
+        </w:rPr>
+        <w:t>;</w:t>
+      </w:r>
+      <w:r>
+        <w:rPr>
+          <w:rFonts w:ascii="Consolas" w:eastAsia="Consolas" w:hAnsi="Consolas" w:cs="Consolas"/>
+          <w:color w:val="000000" w:themeColor="text1"/>
+          <w:sz w:val="24"/>
+          <w:szCs w:val="24"/>
+          <w:lang w:val="en-US"/>
+        </w:rPr>
+        <w:t xml:space="preserve"> or a high-energy state spin up or 1</w:t>
+      </w:r>
+      <w:r>
+        <w:rPr>
+          <w:rFonts w:ascii="Consolas" w:eastAsia="Consolas" w:hAnsi="Consolas" w:cs="Consolas"/>
+          <w:color w:val="000000" w:themeColor="text1"/>
+          <w:sz w:val="24"/>
+          <w:szCs w:val="24"/>
+          <w:lang w:val="en-US"/>
+        </w:rPr>
+        <w:t>.</w:t>
+      </w:r>
+    </w:p>
+    <w:p>
+      <w:pPr>
+        <w:autoSpaceDE w:val="0"/>
+        <w:autoSpaceDN w:val="0"/>
+        <w:adjustRightInd w:val="0"/>
+        <w:spacing w:after="0"/>
+        <w:jc w:val="center"/>
+        <w:rPr>
+          <w:rFonts w:ascii="Consolas" w:eastAsia="Consolas" w:hAnsi="Consolas" w:cs="Consolas"/>
+          <w:color w:val="000000" w:themeColor="text1"/>
+          <w:sz w:val="24"/>
+          <w:szCs w:val="24"/>
+          <w:lang w:val="en-US"/>
+        </w:rPr>
+      </w:pPr>
+      <w:r>
+        <w:rPr>
+          <w:rFonts w:ascii="Consolas" w:eastAsia="Consolas" w:hAnsi="Consolas" w:cs="Consolas"/>
+          <w:color w:val="000000" w:themeColor="text1"/>
+          <w:sz w:val="24"/>
+          <w:szCs w:val="24"/>
+          <w:lang w:val="en-US"/>
+        </w:rPr>
+        <w:t>th</w:t>
+      </w:r>
+      <w:r>
+        <w:rPr>
+          <w:rFonts w:ascii="Consolas" w:eastAsia="Consolas" w:hAnsi="Consolas" w:cs="Consolas"/>
+          <w:color w:val="000000" w:themeColor="text1"/>
+          <w:sz w:val="24"/>
+          <w:szCs w:val="24"/>
+          <w:lang w:val="en-US"/>
+        </w:rPr>
+        <w:t>e</w:t>
+      </w:r>
+      <w:r>
+        <w:rPr>
+          <w:rFonts w:ascii="Consolas" w:eastAsia="Consolas" w:hAnsi="Consolas" w:cs="Consolas"/>
+          <w:color w:val="000000" w:themeColor="text1"/>
+          <w:sz w:val="24"/>
+          <w:szCs w:val="24"/>
+          <w:lang w:val="en-US"/>
+        </w:rPr>
+        <w:t xml:space="preserve"> strange part of quantum mechanics is that before measurement, the electron can exist in both states at once. When measured, the electron</w:t>
+      </w:r>
+      <w:r>
+        <w:rPr>
+          <w:rFonts w:ascii="Consolas" w:eastAsia="Consolas" w:hAnsi="Consolas" w:cs="Consolas"/>
+          <w:color w:val="000000" w:themeColor="text1"/>
+          <w:sz w:val="24"/>
+          <w:szCs w:val="24"/>
+          <w:lang w:val="en-US"/>
+        </w:rPr>
+        <w:t xml:space="preserve"> changes</w:t>
+      </w:r>
+      <w:r>
+        <w:rPr>
+          <w:rFonts w:ascii="Consolas" w:eastAsia="Consolas" w:hAnsi="Consolas" w:cs="Consolas"/>
+          <w:color w:val="000000" w:themeColor="text1"/>
+          <w:sz w:val="24"/>
+          <w:szCs w:val="24"/>
+          <w:lang w:val="en-US"/>
+        </w:rPr>
+        <w:t xml:space="preserve"> into either 0 or 1, but before that, it holds a combination of probabilities for both states. This ability is what </w:t>
+      </w:r>
+      <w:r>
+        <w:rPr>
+          <w:rFonts w:ascii="Consolas" w:eastAsia="Consolas" w:hAnsi="Consolas" w:cs="Consolas"/>
+          <w:color w:val="000000" w:themeColor="text1"/>
+          <w:sz w:val="24"/>
+          <w:szCs w:val="24"/>
+          <w:lang w:val="en-US"/>
+        </w:rPr>
+        <w:t>lets</w:t>
+      </w:r>
+      <w:r>
+        <w:rPr>
+          <w:rFonts w:ascii="Consolas" w:eastAsia="Consolas" w:hAnsi="Consolas" w:cs="Consolas"/>
+          <w:color w:val="000000" w:themeColor="text1"/>
+          <w:sz w:val="24"/>
+          <w:szCs w:val="24"/>
+          <w:lang w:val="en-US"/>
+        </w:rPr>
+        <w:t xml:space="preserve"> quantum computers to process information in a different way.</w:t>
+      </w:r>
+    </w:p>
+    <w:p>
+      <w:pPr>
+        <w:autoSpaceDE w:val="0"/>
+        <w:autoSpaceDN w:val="0"/>
+        <w:adjustRightInd w:val="0"/>
+        <w:spacing w:after="0"/>
+        <w:jc w:val="center"/>
+        <w:rPr>
+          <w:rFonts w:ascii="Consolas" w:eastAsia="Consolas" w:hAnsi="Consolas" w:cs="Consolas"/>
+          <w:color w:val="000000" w:themeColor="text1"/>
+          <w:sz w:val="24"/>
+          <w:szCs w:val="24"/>
+          <w:lang w:val="en-US"/>
+        </w:rPr>
+      </w:pPr>
+      <w:r>
+        <w:rPr>
+          <w:rFonts w:ascii="Consolas" w:eastAsia="Consolas" w:hAnsi="Consolas" w:cs="Consolas"/>
+          <w:color w:val="000000" w:themeColor="text1"/>
+          <w:sz w:val="24"/>
+          <w:szCs w:val="24"/>
+          <w:lang w:val="en-US"/>
+        </w:rPr>
+        <w:t xml:space="preserve">The </w:t>
+      </w:r>
+      <w:r>
+        <w:rPr>
+          <w:rFonts w:ascii="Consolas" w:eastAsia="Consolas" w:hAnsi="Consolas" w:cs="Consolas"/>
+          <w:color w:val="000000" w:themeColor="text1"/>
+          <w:sz w:val="24"/>
+          <w:szCs w:val="24"/>
+          <w:lang w:val="en-US"/>
+        </w:rPr>
+        <w:t xml:space="preserve"> video </w:t>
+      </w:r>
+      <w:r>
+        <w:rPr>
+          <w:rFonts w:ascii="Consolas" w:eastAsia="Consolas" w:hAnsi="Consolas" w:cs="Consolas"/>
+          <w:color w:val="000000" w:themeColor="text1"/>
+          <w:sz w:val="24"/>
+          <w:szCs w:val="24"/>
+          <w:lang w:val="en-US"/>
+        </w:rPr>
+        <w:t>talks about</w:t>
+      </w:r>
+      <w:r>
+        <w:rPr>
+          <w:rFonts w:ascii="Consolas" w:eastAsia="Consolas" w:hAnsi="Consolas" w:cs="Consolas"/>
+          <w:color w:val="000000" w:themeColor="text1"/>
+          <w:sz w:val="24"/>
+          <w:szCs w:val="24"/>
+          <w:lang w:val="en-US"/>
+        </w:rPr>
+        <w:t xml:space="preserve"> multiple qubits</w:t>
+      </w:r>
+      <w:r>
+        <w:rPr>
+          <w:rFonts w:ascii="Consolas" w:eastAsia="Consolas" w:hAnsi="Consolas" w:cs="Consolas"/>
+          <w:color w:val="000000" w:themeColor="text1"/>
+          <w:sz w:val="24"/>
+          <w:szCs w:val="24"/>
+          <w:lang w:val="en-US"/>
+        </w:rPr>
+        <w:t xml:space="preserve"> where</w:t>
+      </w:r>
+      <w:r>
+        <w:rPr>
+          <w:rFonts w:ascii="Consolas" w:eastAsia="Consolas" w:hAnsi="Consolas" w:cs="Consolas"/>
+          <w:color w:val="000000" w:themeColor="text1"/>
+          <w:sz w:val="24"/>
+          <w:szCs w:val="24"/>
+          <w:lang w:val="en-US"/>
+        </w:rPr>
+        <w:t xml:space="preserve"> </w:t>
+      </w:r>
+      <w:r>
+        <w:rPr>
+          <w:rFonts w:ascii="Consolas" w:eastAsia="Consolas" w:hAnsi="Consolas" w:cs="Consolas"/>
+          <w:color w:val="000000" w:themeColor="text1"/>
+          <w:sz w:val="24"/>
+          <w:szCs w:val="24"/>
+          <w:lang w:val="en-US"/>
+        </w:rPr>
+        <w:t>w</w:t>
+      </w:r>
+      <w:r>
+        <w:rPr>
+          <w:rFonts w:ascii="Consolas" w:eastAsia="Consolas" w:hAnsi="Consolas" w:cs="Consolas"/>
+          <w:color w:val="000000" w:themeColor="text1"/>
+          <w:sz w:val="24"/>
+          <w:szCs w:val="24"/>
+          <w:lang w:val="en-US"/>
+        </w:rPr>
+        <w:t>ith two classical bits, there are four possible states</w:t>
+      </w:r>
+      <w:r>
+        <w:rPr>
+          <w:rFonts w:ascii="Consolas" w:eastAsia="Consolas" w:hAnsi="Consolas" w:cs="Consolas"/>
+          <w:color w:val="000000" w:themeColor="text1"/>
+          <w:sz w:val="24"/>
+          <w:szCs w:val="24"/>
+          <w:lang w:val="en-US"/>
+        </w:rPr>
+        <w:t xml:space="preserve"> and a</w:t>
+      </w:r>
+      <w:r>
+        <w:rPr>
+          <w:rFonts w:ascii="Consolas" w:eastAsia="Consolas" w:hAnsi="Consolas" w:cs="Consolas"/>
+          <w:color w:val="000000" w:themeColor="text1"/>
+          <w:sz w:val="24"/>
+          <w:szCs w:val="24"/>
+          <w:lang w:val="en-US"/>
+        </w:rPr>
+        <w:t xml:space="preserve"> classical computer can only store one of these four values. </w:t>
+      </w:r>
+      <w:r>
+        <w:rPr>
+          <w:rFonts w:ascii="Consolas" w:eastAsia="Consolas" w:hAnsi="Consolas" w:cs="Consolas"/>
+          <w:color w:val="000000" w:themeColor="text1"/>
+          <w:sz w:val="24"/>
+          <w:szCs w:val="24"/>
+          <w:lang w:val="en-US"/>
+        </w:rPr>
+        <w:t>In a quantum computer</w:t>
+      </w:r>
+      <w:r>
+        <w:rPr>
+          <w:rFonts w:ascii="Consolas" w:eastAsia="Consolas" w:hAnsi="Consolas" w:cs="Consolas"/>
+          <w:color w:val="000000" w:themeColor="text1"/>
+          <w:sz w:val="24"/>
+          <w:szCs w:val="24"/>
+          <w:lang w:val="en-US"/>
+        </w:rPr>
+        <w:t>, two qubits can exist in a superposition of all four states at once, meaning they can represent four values simultaneously</w:t>
+      </w:r>
+      <w:r>
+        <w:rPr>
+          <w:rFonts w:ascii="Consolas" w:eastAsia="Consolas" w:hAnsi="Consolas" w:cs="Consolas"/>
+          <w:color w:val="000000" w:themeColor="text1"/>
+          <w:sz w:val="24"/>
+          <w:szCs w:val="24"/>
+          <w:lang w:val="en-US"/>
+        </w:rPr>
+        <w:t>, or 4 constants</w:t>
+      </w:r>
+      <w:r>
+        <w:rPr>
+          <w:rFonts w:ascii="Consolas" w:eastAsia="Consolas" w:hAnsi="Consolas" w:cs="Consolas"/>
+          <w:color w:val="000000" w:themeColor="text1"/>
+          <w:sz w:val="24"/>
+          <w:szCs w:val="24"/>
+          <w:lang w:val="en-US"/>
+        </w:rPr>
+        <w:t xml:space="preserve">. If you </w:t>
+      </w:r>
+      <w:r>
+        <w:rPr>
+          <w:rFonts w:ascii="Consolas" w:eastAsia="Consolas" w:hAnsi="Consolas" w:cs="Consolas"/>
+          <w:color w:val="000000" w:themeColor="text1"/>
+          <w:sz w:val="24"/>
+          <w:szCs w:val="24"/>
+          <w:lang w:val="en-US"/>
+        </w:rPr>
+        <w:lastRenderedPageBreak/>
+        <w:t xml:space="preserve">add a third qubit, it can hold eight values at once, </w:t>
+      </w:r>
+      <w:r>
+        <w:rPr>
+          <w:rFonts w:ascii="Consolas" w:eastAsia="Consolas" w:hAnsi="Consolas" w:cs="Consolas"/>
+          <w:color w:val="000000" w:themeColor="text1"/>
+          <w:sz w:val="24"/>
+          <w:szCs w:val="24"/>
+          <w:lang w:val="en-US"/>
+        </w:rPr>
+        <w:t>and so on until</w:t>
+      </w:r>
+      <w:r>
+        <w:rPr>
+          <w:rFonts w:ascii="Consolas" w:eastAsia="Consolas" w:hAnsi="Consolas" w:cs="Consolas"/>
+          <w:color w:val="000000" w:themeColor="text1"/>
+          <w:sz w:val="24"/>
+          <w:szCs w:val="24"/>
+          <w:lang w:val="en-US"/>
+        </w:rPr>
+        <w:t xml:space="preserve"> you get 2^N classical bits of information.</w:t>
+      </w:r>
+    </w:p>
+    <w:p>
+      <w:pPr>
+        <w:autoSpaceDE w:val="0"/>
+        <w:autoSpaceDN w:val="0"/>
+        <w:adjustRightInd w:val="0"/>
+        <w:spacing w:after="0"/>
+        <w:jc w:val="center"/>
+        <w:rPr>
+          <w:rFonts w:ascii="Consolas" w:eastAsia="Consolas" w:hAnsi="Consolas" w:cs="Consolas"/>
+          <w:color w:val="000000" w:themeColor="text1"/>
+          <w:sz w:val="24"/>
+          <w:szCs w:val="24"/>
+          <w:lang w:val="en-US"/>
+        </w:rPr>
+      </w:pPr>
+      <w:r>
+        <w:rPr>
+          <w:rFonts w:ascii="Consolas" w:eastAsia="Consolas" w:hAnsi="Consolas" w:cs="Consolas"/>
+          <w:color w:val="000000" w:themeColor="text1"/>
+          <w:sz w:val="24"/>
+          <w:szCs w:val="24"/>
+          <w:lang w:val="en-US"/>
+        </w:rPr>
+        <w:t xml:space="preserve">But there’s </w:t>
+      </w:r>
+      <w:proofErr w:type="spellStart"/>
+      <w:r>
+        <w:rPr>
+          <w:rFonts w:ascii="Consolas" w:eastAsia="Consolas" w:hAnsi="Consolas" w:cs="Consolas"/>
+          <w:color w:val="000000" w:themeColor="text1"/>
+          <w:sz w:val="24"/>
+          <w:szCs w:val="24"/>
+          <w:lang w:val="en-US"/>
+        </w:rPr>
+        <w:t>a</w:t>
+      </w:r>
+      <w:r>
+        <w:rPr>
+          <w:rFonts w:ascii="Consolas" w:eastAsia="Consolas" w:hAnsi="Consolas" w:cs="Consolas"/>
+          <w:color w:val="000000" w:themeColor="text1"/>
+          <w:sz w:val="24"/>
+          <w:szCs w:val="24"/>
+          <w:lang w:val="en-US"/>
+        </w:rPr>
+        <w:t>problem</w:t>
+      </w:r>
+      <w:proofErr w:type="spellEnd"/>
+      <w:r>
+        <w:rPr>
+          <w:rFonts w:ascii="Consolas" w:eastAsia="Consolas" w:hAnsi="Consolas" w:cs="Consolas"/>
+          <w:color w:val="000000" w:themeColor="text1"/>
+          <w:sz w:val="24"/>
+          <w:szCs w:val="24"/>
+          <w:lang w:val="en-US"/>
+        </w:rPr>
+        <w:t xml:space="preserve">. Quantum computers don’t provide </w:t>
+      </w:r>
+      <w:r>
+        <w:rPr>
+          <w:rFonts w:ascii="Consolas" w:eastAsia="Consolas" w:hAnsi="Consolas" w:cs="Consolas"/>
+          <w:color w:val="000000" w:themeColor="text1"/>
+          <w:sz w:val="24"/>
+          <w:szCs w:val="24"/>
+          <w:lang w:val="en-US"/>
+        </w:rPr>
+        <w:t>better performance</w:t>
+      </w:r>
+      <w:r>
+        <w:rPr>
+          <w:rFonts w:ascii="Consolas" w:eastAsia="Consolas" w:hAnsi="Consolas" w:cs="Consolas"/>
+          <w:color w:val="000000" w:themeColor="text1"/>
+          <w:sz w:val="24"/>
+          <w:szCs w:val="24"/>
+          <w:lang w:val="en-US"/>
+        </w:rPr>
+        <w:t xml:space="preserve"> for everything. When qubits are measured, they collapse into a single value, meaning all the </w:t>
+      </w:r>
+      <w:r>
+        <w:rPr>
+          <w:rFonts w:ascii="Consolas" w:eastAsia="Consolas" w:hAnsi="Consolas" w:cs="Consolas"/>
+          <w:color w:val="000000" w:themeColor="text1"/>
+          <w:sz w:val="24"/>
+          <w:szCs w:val="24"/>
+          <w:lang w:val="en-US"/>
+        </w:rPr>
+        <w:t>s</w:t>
+      </w:r>
+      <w:r>
+        <w:rPr>
+          <w:rFonts w:ascii="Consolas" w:eastAsia="Consolas" w:hAnsi="Consolas" w:cs="Consolas"/>
+          <w:color w:val="000000" w:themeColor="text1"/>
+          <w:sz w:val="24"/>
+          <w:szCs w:val="24"/>
+          <w:lang w:val="en-US"/>
+        </w:rPr>
+        <w:t>uperposition information is lost. This makes quantum computing useful only for specific types of problems, where the calculations take advantage of quantum parallelism before measurement. The challenge is designing quantum algorithms that extract useful answers while maintaining the quantum advantage.</w:t>
+      </w:r>
+    </w:p>
+    <w:p>
+      <w:pPr>
+        <w:autoSpaceDE w:val="0"/>
+        <w:autoSpaceDN w:val="0"/>
+        <w:adjustRightInd w:val="0"/>
+        <w:spacing w:after="0"/>
+        <w:jc w:val="center"/>
+        <w:rPr>
+          <w:rFonts w:ascii="Consolas" w:eastAsia="Consolas" w:hAnsi="Consolas" w:cs="Consolas"/>
+          <w:color w:val="000000" w:themeColor="text1"/>
+          <w:sz w:val="24"/>
+          <w:szCs w:val="24"/>
+          <w:lang w:val="en-US"/>
+        </w:rPr>
+      </w:pPr>
+      <w:r>
+        <w:rPr>
+          <w:rFonts w:ascii="Consolas" w:eastAsia="Consolas" w:hAnsi="Consolas" w:cs="Consolas"/>
+          <w:color w:val="000000" w:themeColor="text1"/>
+          <w:sz w:val="24"/>
+          <w:szCs w:val="24"/>
+          <w:lang w:val="en-US"/>
+        </w:rPr>
+        <w:t xml:space="preserve">The video also makes it clear that quantum computers won’t replace classical computers. They are not universally faster—they only reduce the number of operations needed for certain tasks. </w:t>
+      </w:r>
+      <w:r>
+        <w:rPr>
+          <w:rFonts w:ascii="Consolas" w:eastAsia="Consolas" w:hAnsi="Consolas" w:cs="Consolas"/>
+          <w:color w:val="000000" w:themeColor="text1"/>
+          <w:sz w:val="24"/>
+          <w:szCs w:val="24"/>
+          <w:lang w:val="en-US"/>
+        </w:rPr>
+        <w:t>For stuff like if</w:t>
+      </w:r>
+      <w:r>
+        <w:rPr>
+          <w:rFonts w:ascii="Consolas" w:eastAsia="Consolas" w:hAnsi="Consolas" w:cs="Consolas"/>
+          <w:color w:val="000000" w:themeColor="text1"/>
+          <w:sz w:val="24"/>
+          <w:szCs w:val="24"/>
+          <w:lang w:val="en-US"/>
+        </w:rPr>
+        <w:t xml:space="preserve"> you’re watching a video, browsing the internet, or writing documents, a quantum computer won’t provide any benefit. But for where parallel calculations</w:t>
+      </w:r>
+      <w:r>
+        <w:rPr>
+          <w:rFonts w:ascii="Consolas" w:eastAsia="Consolas" w:hAnsi="Consolas" w:cs="Consolas"/>
+          <w:color w:val="000000" w:themeColor="text1"/>
+          <w:sz w:val="24"/>
+          <w:szCs w:val="24"/>
+          <w:lang w:val="en-US"/>
+        </w:rPr>
+        <w:t xml:space="preserve"> are used</w:t>
+      </w:r>
+      <w:r>
+        <w:rPr>
+          <w:rFonts w:ascii="Consolas" w:eastAsia="Consolas" w:hAnsi="Consolas" w:cs="Consolas"/>
+          <w:color w:val="000000" w:themeColor="text1"/>
+          <w:sz w:val="24"/>
+          <w:szCs w:val="24"/>
+          <w:lang w:val="en-US"/>
+        </w:rPr>
+        <w:t xml:space="preserve">, quantum computers can </w:t>
+      </w:r>
+      <w:r>
+        <w:rPr>
+          <w:rFonts w:ascii="Consolas" w:eastAsia="Consolas" w:hAnsi="Consolas" w:cs="Consolas"/>
+          <w:color w:val="000000" w:themeColor="text1"/>
+          <w:sz w:val="24"/>
+          <w:szCs w:val="24"/>
+          <w:lang w:val="en-US"/>
+        </w:rPr>
+        <w:t>be used</w:t>
+      </w:r>
+      <w:r>
+        <w:rPr>
+          <w:rFonts w:ascii="Consolas" w:eastAsia="Consolas" w:hAnsi="Consolas" w:cs="Consolas"/>
+          <w:color w:val="000000" w:themeColor="text1"/>
+          <w:sz w:val="24"/>
+          <w:szCs w:val="24"/>
+          <w:lang w:val="en-US"/>
+        </w:rPr>
+        <w:t>.</w:t>
+      </w:r>
+    </w:p>
+    <w:p>
+      <w:pPr>
+        <w:autoSpaceDE w:val="0"/>
+        <w:autoSpaceDN w:val="0"/>
+        <w:adjustRightInd w:val="0"/>
+        <w:spacing w:after="0"/>
+        <w:jc w:val="center"/>
+        <w:rPr>
+          <w:rFonts w:ascii="Consolas" w:eastAsia="Consolas" w:hAnsi="Consolas" w:cs="Consolas"/>
+          <w:color w:val="000000" w:themeColor="text1"/>
+          <w:sz w:val="24"/>
+          <w:szCs w:val="24"/>
+          <w:lang w:val="en-US"/>
+        </w:rPr>
+      </w:pPr>
+      <w:r>
+        <w:rPr>
+          <w:rFonts w:ascii="Consolas" w:eastAsia="Consolas" w:hAnsi="Consolas" w:cs="Consolas"/>
+          <w:color w:val="000000" w:themeColor="text1"/>
+          <w:sz w:val="24"/>
+          <w:szCs w:val="24"/>
+          <w:lang w:val="en-US"/>
+        </w:rPr>
+        <w:t xml:space="preserve">Although </w:t>
+      </w:r>
+      <w:r>
+        <w:rPr>
+          <w:rFonts w:ascii="Consolas" w:eastAsia="Consolas" w:hAnsi="Consolas" w:cs="Consolas"/>
+          <w:color w:val="000000" w:themeColor="text1"/>
+          <w:sz w:val="24"/>
+          <w:szCs w:val="24"/>
+          <w:lang w:val="en-US"/>
+        </w:rPr>
+        <w:t xml:space="preserve">quantum computing is a breakthrough, it is not a magic solution for all computing needs. </w:t>
+      </w:r>
+      <w:r>
+        <w:rPr>
+          <w:rFonts w:ascii="Consolas" w:eastAsia="Consolas" w:hAnsi="Consolas" w:cs="Consolas"/>
+          <w:color w:val="000000" w:themeColor="text1"/>
+          <w:sz w:val="24"/>
+          <w:szCs w:val="24"/>
+          <w:lang w:val="en-US"/>
+        </w:rPr>
+        <w:t>It</w:t>
+      </w:r>
+      <w:r>
+        <w:rPr>
+          <w:rFonts w:ascii="Consolas" w:eastAsia="Consolas" w:hAnsi="Consolas" w:cs="Consolas"/>
+          <w:color w:val="000000" w:themeColor="text1"/>
+          <w:sz w:val="24"/>
+          <w:szCs w:val="24"/>
+          <w:lang w:val="en-US"/>
+        </w:rPr>
+        <w:t xml:space="preserve"> is a</w:t>
+      </w:r>
+      <w:r>
+        <w:rPr>
+          <w:rFonts w:ascii="Consolas" w:eastAsia="Consolas" w:hAnsi="Consolas" w:cs="Consolas"/>
+          <w:color w:val="000000" w:themeColor="text1"/>
+          <w:sz w:val="24"/>
+          <w:szCs w:val="24"/>
+          <w:lang w:val="en-US"/>
+        </w:rPr>
+        <w:t>nother</w:t>
+      </w:r>
+      <w:r>
+        <w:rPr>
+          <w:rFonts w:ascii="Consolas" w:eastAsia="Consolas" w:hAnsi="Consolas" w:cs="Consolas"/>
+          <w:color w:val="000000" w:themeColor="text1"/>
+          <w:sz w:val="24"/>
+          <w:szCs w:val="24"/>
+          <w:lang w:val="en-US"/>
+        </w:rPr>
+        <w:t xml:space="preserve"> tool useful for specific problems where classical computing struggles.</w:t>
+      </w:r>
+    </w:p>
+    <w:p>
+      <w:pPr>
+        <w:autoSpaceDE w:val="0"/>
+        <w:autoSpaceDN w:val="0"/>
+        <w:adjustRightInd w:val="0"/>
+        <w:spacing w:after="0"/>
+        <w:jc w:val="center"/>
+        <w:rPr>
+          <w:rFonts w:ascii="Consolas" w:eastAsia="Consolas" w:hAnsi="Consolas" w:cs="Consolas"/>
+          <w:color w:val="000000" w:themeColor="text1"/>
+          <w:sz w:val="24"/>
+          <w:szCs w:val="24"/>
         </w:rPr>
       </w:pPr>
     </w:p>
@@ -726,7 +1657,7 @@
           <w:lang w:val="en-US"/>
         </w:rPr>
         <w:drawing>
-          <wp:inline distT="0" distB="0" distL="0" distR="0">
+          <wp:inline distT="0" distB="0" distL="0" distR="0" wp14:anchorId="3C3510DF" wp14:editId="5AD4FC6C">
             <wp:extent cx="6478270" cy="731520"/>
             <wp:effectExtent l="0" t="0" r="0" b="0"/>
             <wp:docPr id="16" name="Picture 16"/>
@@ -742,7 +1673,7 @@
                     <a:blip r:embed="rId9" cstate="print">
                       <a:extLst>
                         <a:ext uri="{28A0092B-C50C-407E-A947-70E740481C1C}">
-                          <a14:useLocalDpi xmlns="" xmlns:wpc="http://schemas.microsoft.com/office/word/2010/wordprocessingCanvas" xmlns:cx="http://schemas.microsoft.com/office/drawing/2014/chartex" xmlns:cx1="http://schemas.microsoft.com/office/drawing/2015/9/8/chartex" xmlns:cx2="http://schemas.microsoft.com/office/drawing/2015/10/21/chartex" xmlns:cx3="http://schemas.microsoft.com/office/drawing/2016/5/9/chartex" xmlns:cx4="http://schemas.microsoft.com/office/drawing/2016/5/10/chartex" xmlns:cx5="http://schemas.microsoft.com/office/drawing/2016/5/11/chartex" xmlns:cx6="http://schemas.microsoft.com/office/drawing/2016/5/12/chartex" xmlns:cx7="http://schemas.microsoft.com/office/drawing/2016/5/13/chartex" xmlns:cx8="http://schemas.microsoft.com/office/drawing/2016/5/14/chartex" xmlns:mc="http://schemas.openxmlformats.org/markup-compatibility/2006" xmlns:aink="http://schemas.microsoft.com/office/drawing/2016/ink" xmlns:am3d="http://schemas.microsoft.com/office/drawing/2017/model3d" xmlns:o="urn:schemas-microsoft-com:office:office" xmlns:oel="http://schemas.microsoft.com/office/2019/extlst" xmlns:v="urn:schemas-microsoft-com:vml" xmlns:wp14="http://schemas.microsoft.com/office/word/2010/wordprocessingDrawing" xmlns:w10="urn:schemas-microsoft-com:office:word" xmlns:w="http://schemas.openxmlformats.org/wordprocessingml/2006/main" xmlns:w14="http://schemas.microsoft.com/office/word/2010/wordml" xmlns:w15="http://schemas.microsoft.com/office/word/2012/wordml" xmlns:w16cex="http://schemas.microsoft.com/office/word/2018/wordml/cex" xmlns:w16cid="http://schemas.microsoft.com/office/word/2016/wordml/cid" xmlns:w16="http://schemas.microsoft.com/office/word/2018/wordml" xmlns:w16sdtdh="http://schemas.microsoft.com/office/word/2020/wordml/sdtdatahash" xmlns:w16se="http://schemas.microsoft.com/office/word/2015/wordml/symex" xmlns:wpg="http://schemas.microsoft.com/office/word/2010/wordprocessingGroup" xmlns:wpi="http://schemas.microsoft.com/office/word/2010/wordprocessingInk" xmlns:wps="http://schemas.microsoft.com/office/word/2010/wordprocessingShape" xmlns:a14="http://schemas.microsoft.com/office/drawing/2010/main" val="0"/>
+                          <a14:useLocalDpi xmlns:a14="http://schemas.microsoft.com/office/drawing/2010/main" val="0"/>
                         </a:ext>
                       </a:extLst>
                     </a:blip>
@@ -830,27 +1761,52 @@
           <w:sz w:val="24"/>
           <w:szCs w:val="24"/>
         </w:rPr>
-        <w:t xml:space="preserve">AX </w:t>
-      </w:r>
-      <w:proofErr w:type="gramStart"/>
-      <w:r>
-        <w:rPr>
-          <w:rFonts w:ascii="Consolas" w:hAnsi="Consolas" w:cs="CMR12"/>
-          <w:color w:val="000000" w:themeColor="text1"/>
-          <w:sz w:val="24"/>
-          <w:szCs w:val="24"/>
-        </w:rPr>
-        <w:t>= ?</w:t>
-      </w:r>
-      <w:proofErr w:type="gramEnd"/>
-      <w:r>
-        <w:rPr>
-          <w:rFonts w:ascii="Consolas" w:hAnsi="Consolas" w:cs="CMR12"/>
-          <w:color w:val="000000" w:themeColor="text1"/>
-          <w:sz w:val="24"/>
-          <w:szCs w:val="24"/>
-        </w:rPr>
-        <w:t>, BX = ?, CX = ?</w:t>
+        <w:t xml:space="preserve">AX = </w:t>
+      </w:r>
+      <w:r>
+        <w:rPr>
+          <w:rFonts w:ascii="Consolas" w:hAnsi="Consolas" w:cs="CMR12"/>
+          <w:color w:val="000000" w:themeColor="text1"/>
+          <w:sz w:val="24"/>
+          <w:szCs w:val="24"/>
+        </w:rPr>
+        <w:t>0100</w:t>
+      </w:r>
+      <w:r>
+        <w:rPr>
+          <w:rFonts w:ascii="Consolas" w:hAnsi="Consolas" w:cs="CMR12"/>
+          <w:color w:val="000000" w:themeColor="text1"/>
+          <w:sz w:val="24"/>
+          <w:szCs w:val="24"/>
+        </w:rPr>
+        <w:t xml:space="preserve">, BX = </w:t>
+      </w:r>
+      <w:r>
+        <w:rPr>
+          <w:rFonts w:ascii="Consolas" w:hAnsi="Consolas" w:cs="CMR12"/>
+          <w:color w:val="000000" w:themeColor="text1"/>
+          <w:sz w:val="24"/>
+          <w:szCs w:val="24"/>
+        </w:rPr>
+        <w:t>0023</w:t>
+      </w:r>
+      <w:r>
+        <w:rPr>
+          <w:rFonts w:ascii="Consolas" w:hAnsi="Consolas" w:cs="CMR12"/>
+          <w:color w:val="000000" w:themeColor="text1"/>
+          <w:sz w:val="24"/>
+          <w:szCs w:val="24"/>
+        </w:rPr>
+        <w:t xml:space="preserve">, CX = </w:t>
+      </w:r>
+      <w:r>
+        <w:rPr>
+          <w:rFonts w:ascii="Consolas" w:hAnsi="Consolas" w:cs="CMR12"/>
+          <w:color w:val="000000" w:themeColor="text1"/>
+          <w:sz w:val="24"/>
+          <w:szCs w:val="24"/>
+        </w:rPr>
+        <w:t>0123</w:t>
       </w:r>
     </w:p>
     <w:p>
@@ -874,19 +1830,17 @@
           <w:sz w:val="24"/>
           <w:szCs w:val="24"/>
         </w:rPr>
-        <w:t xml:space="preserve">Next instruction </w:t>
-      </w:r>
-      <w:proofErr w:type="gramStart"/>
-      <w:r>
-        <w:rPr>
-          <w:rFonts w:ascii="Consolas" w:hAnsi="Consolas" w:cs="CMR12"/>
-          <w:color w:val="000000" w:themeColor="text1"/>
-          <w:sz w:val="24"/>
-          <w:szCs w:val="24"/>
-        </w:rPr>
-        <w:t>= ?</w:t>
-      </w:r>
-      <w:proofErr w:type="gramEnd"/>
+        <w:t xml:space="preserve">Next instruction = </w:t>
+      </w:r>
+      <w:r>
+        <w:rPr>
+          <w:rFonts w:ascii="Consolas" w:hAnsi="Consolas" w:cs="CMR12"/>
+          <w:color w:val="000000" w:themeColor="text1"/>
+          <w:sz w:val="24"/>
+          <w:szCs w:val="24"/>
+        </w:rPr>
+        <w:t>ADD AX,CX</w:t>
+      </w:r>
     </w:p>
     <w:p>
       <w:pPr>
@@ -909,19 +1863,17 @@
           <w:sz w:val="24"/>
           <w:szCs w:val="24"/>
         </w:rPr>
-        <w:t xml:space="preserve">Machine code     </w:t>
-      </w:r>
-      <w:proofErr w:type="gramStart"/>
-      <w:r>
-        <w:rPr>
-          <w:rFonts w:ascii="Consolas" w:hAnsi="Consolas" w:cs="CMR12"/>
-          <w:color w:val="000000" w:themeColor="text1"/>
-          <w:sz w:val="24"/>
-          <w:szCs w:val="24"/>
-        </w:rPr>
-        <w:t>= ?</w:t>
-      </w:r>
-      <w:proofErr w:type="gramEnd"/>
+        <w:t xml:space="preserve">Machine code     = </w:t>
+      </w:r>
+      <w:r>
+        <w:rPr>
+          <w:rFonts w:ascii="Consolas" w:hAnsi="Consolas" w:cs="CMR12"/>
+          <w:color w:val="000000" w:themeColor="text1"/>
+          <w:sz w:val="24"/>
+          <w:szCs w:val="24"/>
+        </w:rPr>
+        <w:t>01C8</w:t>
+      </w:r>
     </w:p>
     <w:p>
       <w:pPr>
@@ -980,19 +1932,17 @@
           <w:sz w:val="24"/>
           <w:szCs w:val="24"/>
         </w:rPr>
-        <w:t xml:space="preserve">next instruction </w:t>
-      </w:r>
-      <w:proofErr w:type="gramStart"/>
-      <w:r>
-        <w:rPr>
-          <w:rFonts w:ascii="Consolas" w:hAnsi="Consolas" w:cs="CMR12"/>
-          <w:color w:val="000000" w:themeColor="text1"/>
-          <w:sz w:val="24"/>
-          <w:szCs w:val="24"/>
-        </w:rPr>
-        <w:t>= ?</w:t>
-      </w:r>
-      <w:proofErr w:type="gramEnd"/>
+        <w:t xml:space="preserve">next instruction = </w:t>
+      </w:r>
+      <w:r>
+        <w:rPr>
+          <w:rFonts w:ascii="Consolas" w:hAnsi="Consolas" w:cs="CMR12"/>
+          <w:color w:val="000000" w:themeColor="text1"/>
+          <w:sz w:val="24"/>
+          <w:szCs w:val="24"/>
+        </w:rPr>
+        <w:t>0300</w:t>
+      </w:r>
     </w:p>
     <w:p>
       <w:pPr>
@@ -1054,27 +2004,52 @@
           <w:sz w:val="24"/>
           <w:szCs w:val="24"/>
         </w:rPr>
-        <w:t xml:space="preserve">AX </w:t>
-      </w:r>
-      <w:proofErr w:type="gramStart"/>
-      <w:r>
-        <w:rPr>
-          <w:rFonts w:ascii="Consolas" w:hAnsi="Consolas" w:cs="CMR12"/>
-          <w:color w:val="000000" w:themeColor="text1"/>
-          <w:sz w:val="24"/>
-          <w:szCs w:val="24"/>
-        </w:rPr>
-        <w:t>= ?</w:t>
-      </w:r>
-      <w:proofErr w:type="gramEnd"/>
-      <w:r>
-        <w:rPr>
-          <w:rFonts w:ascii="Consolas" w:hAnsi="Consolas" w:cs="CMR12"/>
-          <w:color w:val="000000" w:themeColor="text1"/>
-          <w:sz w:val="24"/>
-          <w:szCs w:val="24"/>
-        </w:rPr>
-        <w:t>, BX = ?, CX = ?</w:t>
+        <w:t xml:space="preserve">AX = </w:t>
+      </w:r>
+      <w:r>
+        <w:rPr>
+          <w:rFonts w:ascii="Consolas" w:hAnsi="Consolas" w:cs="CMR12"/>
+          <w:color w:val="000000" w:themeColor="text1"/>
+          <w:sz w:val="24"/>
+          <w:szCs w:val="24"/>
+        </w:rPr>
+        <w:t>0223</w:t>
+      </w:r>
+      <w:r>
+        <w:rPr>
+          <w:rFonts w:ascii="Consolas" w:hAnsi="Consolas" w:cs="CMR12"/>
+          <w:color w:val="000000" w:themeColor="text1"/>
+          <w:sz w:val="24"/>
+          <w:szCs w:val="24"/>
+        </w:rPr>
+        <w:t xml:space="preserve">, BX = </w:t>
+      </w:r>
+      <w:r>
+        <w:rPr>
+          <w:rFonts w:ascii="Consolas" w:hAnsi="Consolas" w:cs="CMR12"/>
+          <w:color w:val="000000" w:themeColor="text1"/>
+          <w:sz w:val="24"/>
+          <w:szCs w:val="24"/>
+        </w:rPr>
+        <w:t>0023</w:t>
+      </w:r>
+      <w:r>
+        <w:rPr>
+          <w:rFonts w:ascii="Consolas" w:hAnsi="Consolas" w:cs="CMR12"/>
+          <w:color w:val="000000" w:themeColor="text1"/>
+          <w:sz w:val="24"/>
+          <w:szCs w:val="24"/>
+        </w:rPr>
+        <w:t xml:space="preserve">, CX = </w:t>
+      </w:r>
+      <w:r>
+        <w:rPr>
+          <w:rFonts w:ascii="Consolas" w:hAnsi="Consolas" w:cs="CMR12"/>
+          <w:color w:val="000000" w:themeColor="text1"/>
+          <w:sz w:val="24"/>
+          <w:szCs w:val="24"/>
+        </w:rPr>
+        <w:t>0123</w:t>
       </w:r>
     </w:p>
     <w:p>
@@ -1110,7 +2085,6 @@
           <w:szCs w:val="24"/>
           <w:lang w:val="en-US"/>
         </w:rPr>
-        <w:lastRenderedPageBreak/>
         <w:t>2</w:t>
       </w:r>
       <w:r>
@@ -1645,7 +2619,7 @@
         <w:tblStyle w:val="TableGrid"/>
         <w:tblW w:w="0" w:type="auto"/>
         <w:jc w:val="center"/>
-        <w:tblLook w:val="04A0"/>
+        <w:tblLook w:val="04A0" w:firstRow="1" w:lastRow="0" w:firstColumn="1" w:lastColumn="0" w:noHBand="0" w:noVBand="1"/>
       </w:tblPr>
       <w:tblGrid>
         <w:gridCol w:w="3025"/>
@@ -1767,6 +2741,7 @@
                 <w:szCs w:val="24"/>
                 <w:lang w:val="en-US"/>
               </w:rPr>
+              <w:lastRenderedPageBreak/>
               <w:t>F</w:t>
             </w:r>
             <w:r>
@@ -2083,7 +3058,7 @@
         <w:tblStyle w:val="TableGrid"/>
         <w:tblW w:w="0" w:type="auto"/>
         <w:jc w:val="center"/>
-        <w:tblLook w:val="04A0"/>
+        <w:tblLook w:val="04A0" w:firstRow="1" w:lastRow="0" w:firstColumn="1" w:lastColumn="0" w:noHBand="0" w:noVBand="1"/>
       </w:tblPr>
       <w:tblGrid>
         <w:gridCol w:w="1671"/>
@@ -2698,7 +3673,7 @@
           <w:lang w:val="en-US"/>
         </w:rPr>
         <w:drawing>
-          <wp:inline distT="0" distB="0" distL="0" distR="0">
+          <wp:inline distT="0" distB="0" distL="0" distR="0" wp14:anchorId="37E4AB07" wp14:editId="5A8205AE">
             <wp:extent cx="2338864" cy="724619"/>
             <wp:effectExtent l="19050" t="0" r="4286" b="0"/>
             <wp:docPr id="2" name="Picture 1"/>
@@ -2718,7 +3693,7 @@
                     <a:blip r:embed="rId10" cstate="print">
                       <a:extLst>
                         <a:ext uri="{28A0092B-C50C-407E-A947-70E740481C1C}">
-                          <a14:useLocalDpi xmlns="" xmlns:wpc="http://schemas.microsoft.com/office/word/2010/wordprocessingCanvas" xmlns:cx="http://schemas.microsoft.com/office/drawing/2014/chartex" xmlns:cx1="http://schemas.microsoft.com/office/drawing/2015/9/8/chartex" xmlns:cx2="http://schemas.microsoft.com/office/drawing/2015/10/21/chartex" xmlns:cx3="http://schemas.microsoft.com/office/drawing/2016/5/9/chartex" xmlns:cx4="http://schemas.microsoft.com/office/drawing/2016/5/10/chartex" xmlns:cx5="http://schemas.microsoft.com/office/drawing/2016/5/11/chartex" xmlns:cx6="http://schemas.microsoft.com/office/drawing/2016/5/12/chartex" xmlns:cx7="http://schemas.microsoft.com/office/drawing/2016/5/13/chartex" xmlns:cx8="http://schemas.microsoft.com/office/drawing/2016/5/14/chartex" xmlns:mc="http://schemas.openxmlformats.org/markup-compatibility/2006" xmlns:aink="http://schemas.microsoft.com/office/drawing/2016/ink" xmlns:am3d="http://schemas.microsoft.com/office/drawing/2017/model3d" xmlns:o="urn:schemas-microsoft-com:office:office" xmlns:oel="http://schemas.microsoft.com/office/2019/extlst" xmlns:v="urn:schemas-microsoft-com:vml" xmlns:wp14="http://schemas.microsoft.com/office/word/2010/wordprocessingDrawing" xmlns:w10="urn:schemas-microsoft-com:office:word" xmlns:w="http://schemas.openxmlformats.org/wordprocessingml/2006/main" xmlns:w14="http://schemas.microsoft.com/office/word/2010/wordml" xmlns:w15="http://schemas.microsoft.com/office/word/2012/wordml" xmlns:w16cex="http://schemas.microsoft.com/office/word/2018/wordml/cex" xmlns:w16cid="http://schemas.microsoft.com/office/word/2016/wordml/cid" xmlns:w16="http://schemas.microsoft.com/office/word/2018/wordml" xmlns:w16sdtdh="http://schemas.microsoft.com/office/word/2020/wordml/sdtdatahash" xmlns:w16se="http://schemas.microsoft.com/office/word/2015/wordml/symex" xmlns:wpg="http://schemas.microsoft.com/office/word/2010/wordprocessingGroup" xmlns:wpi="http://schemas.microsoft.com/office/word/2010/wordprocessingInk" xmlns:wps="http://schemas.microsoft.com/office/word/2010/wordprocessingShape" xmlns:a14="http://schemas.microsoft.com/office/drawing/2010/main" val="0"/>
+                          <a14:useLocalDpi xmlns:a14="http://schemas.microsoft.com/office/drawing/2010/main" val="0"/>
                         </a:ext>
                       </a:extLst>
                     </a:blip>
@@ -3009,7 +3984,16 @@
           <w:sz w:val="24"/>
           <w:szCs w:val="24"/>
         </w:rPr>
-        <w:t>The state of 8088 CPU at certain time is given by the following figures. Using this figures obtain next instruction, machine code, and the value of AX, CX, and BX before and after CPU execution.</w:t>
+        <w:t xml:space="preserve">The state of 8088 CPU at certain time is given by the following figures. Using this figures obtain next instruction, machine code, and the value of AX, CX, and BX before and after CPU </w:t>
+      </w:r>
+      <w:proofErr w:type="spellStart"/>
+      <w:r>
+        <w:rPr>
+          <w:rFonts w:ascii="Consolas" w:hAnsi="Consolas" w:cs="CMR12"/>
+          <w:sz w:val="24"/>
+          <w:szCs w:val="24"/>
+        </w:rPr>
+        <w:t>execution.</w:t>
       </w:r>
       <w:r>
         <w:rPr>
@@ -3018,9 +4002,9 @@
           <w:szCs w:val="24"/>
           <w:u w:val="single"/>
         </w:rPr>
-        <w:t xml:space="preserve">Do they have same machine </w:t>
-      </w:r>
-      <w:proofErr w:type="gramStart"/>
+        <w:t>Do</w:t>
+      </w:r>
+      <w:proofErr w:type="spellEnd"/>
       <w:r>
         <w:rPr>
           <w:rFonts w:ascii="Consolas" w:hAnsi="Consolas" w:cs="CMR12"/>
@@ -3028,7 +4012,7 @@
           <w:szCs w:val="24"/>
           <w:u w:val="single"/>
         </w:rPr>
-        <w:t>codes</w:t>
+        <w:t xml:space="preserve"> they have same machine codes</w:t>
       </w:r>
       <w:r>
         <w:rPr>
@@ -3037,17 +4021,7 @@
           <w:szCs w:val="24"/>
           <w:u w:val="single"/>
         </w:rPr>
-        <w:t>(</w:t>
-      </w:r>
-      <w:proofErr w:type="gramEnd"/>
-      <w:r>
-        <w:rPr>
-          <w:rFonts w:ascii="Consolas" w:hAnsi="Consolas" w:cs="CMR12"/>
-          <w:sz w:val="24"/>
-          <w:szCs w:val="24"/>
-          <w:u w:val="single"/>
-        </w:rPr>
-        <w:t>figures 1 and 2)</w:t>
+        <w:t>(figures 1 and 2)</w:t>
       </w:r>
       <w:r>
         <w:rPr>
@@ -3127,9 +4101,8 @@
           <w:szCs w:val="26"/>
           <w:lang w:val="en-US"/>
         </w:rPr>
-        <w:lastRenderedPageBreak/>
         <w:drawing>
-          <wp:inline distT="0" distB="0" distL="0" distR="0">
+          <wp:inline distT="0" distB="0" distL="0" distR="0" wp14:anchorId="4920D1C2" wp14:editId="0B1BC863">
             <wp:extent cx="7132320" cy="822960"/>
             <wp:effectExtent l="0" t="0" r="0" b="0"/>
             <wp:docPr id="12" name="Picture 12"/>
@@ -3149,7 +4122,7 @@
                     <a:blip r:embed="rId11" cstate="print">
                       <a:extLst>
                         <a:ext uri="{28A0092B-C50C-407E-A947-70E740481C1C}">
-                          <a14:useLocalDpi xmlns="" xmlns:wpc="http://schemas.microsoft.com/office/word/2010/wordprocessingCanvas" xmlns:cx="http://schemas.microsoft.com/office/drawing/2014/chartex" xmlns:cx1="http://schemas.microsoft.com/office/drawing/2015/9/8/chartex" xmlns:cx2="http://schemas.microsoft.com/office/drawing/2015/10/21/chartex" xmlns:cx3="http://schemas.microsoft.com/office/drawing/2016/5/9/chartex" xmlns:cx4="http://schemas.microsoft.com/office/drawing/2016/5/10/chartex" xmlns:cx5="http://schemas.microsoft.com/office/drawing/2016/5/11/chartex" xmlns:cx6="http://schemas.microsoft.com/office/drawing/2016/5/12/chartex" xmlns:cx7="http://schemas.microsoft.com/office/drawing/2016/5/13/chartex" xmlns:cx8="http://schemas.microsoft.com/office/drawing/2016/5/14/chartex" xmlns:mc="http://schemas.openxmlformats.org/markup-compatibility/2006" xmlns:aink="http://schemas.microsoft.com/office/drawing/2016/ink" xmlns:am3d="http://schemas.microsoft.com/office/drawing/2017/model3d" xmlns:o="urn:schemas-microsoft-com:office:office" xmlns:oel="http://schemas.microsoft.com/office/2019/extlst" xmlns:v="urn:schemas-microsoft-com:vml" xmlns:wp14="http://schemas.microsoft.com/office/word/2010/wordprocessingDrawing" xmlns:w10="urn:schemas-microsoft-com:office:word" xmlns:w="http://schemas.openxmlformats.org/wordprocessingml/2006/main" xmlns:w14="http://schemas.microsoft.com/office/word/2010/wordml" xmlns:w15="http://schemas.microsoft.com/office/word/2012/wordml" xmlns:w16cex="http://schemas.microsoft.com/office/word/2018/wordml/cex" xmlns:w16cid="http://schemas.microsoft.com/office/word/2016/wordml/cid" xmlns:w16="http://schemas.microsoft.com/office/word/2018/wordml" xmlns:w16sdtdh="http://schemas.microsoft.com/office/word/2020/wordml/sdtdatahash" xmlns:w16se="http://schemas.microsoft.com/office/word/2015/wordml/symex" xmlns:wpg="http://schemas.microsoft.com/office/word/2010/wordprocessingGroup" xmlns:wpi="http://schemas.microsoft.com/office/word/2010/wordprocessingInk" xmlns:wps="http://schemas.microsoft.com/office/word/2010/wordprocessingShape" xmlns:a14="http://schemas.microsoft.com/office/drawing/2010/main" val="0"/>
+                          <a14:useLocalDpi xmlns:a14="http://schemas.microsoft.com/office/drawing/2010/main" val="0"/>
                         </a:ext>
                       </a:extLst>
                     </a:blip>
@@ -3256,27 +4229,52 @@
           <w:sz w:val="24"/>
           <w:szCs w:val="24"/>
         </w:rPr>
-        <w:t xml:space="preserve">AX </w:t>
-      </w:r>
-      <w:proofErr w:type="gramStart"/>
-      <w:r>
-        <w:rPr>
-          <w:rFonts w:ascii="Consolas" w:hAnsi="Consolas" w:cs="CMR12"/>
-          <w:color w:val="000000" w:themeColor="text1"/>
-          <w:sz w:val="24"/>
-          <w:szCs w:val="24"/>
-        </w:rPr>
-        <w:t>= ?</w:t>
-      </w:r>
-      <w:proofErr w:type="gramEnd"/>
-      <w:r>
-        <w:rPr>
-          <w:rFonts w:ascii="Consolas" w:hAnsi="Consolas" w:cs="CMR12"/>
-          <w:color w:val="000000" w:themeColor="text1"/>
-          <w:sz w:val="24"/>
-          <w:szCs w:val="24"/>
-        </w:rPr>
-        <w:t>, BX = ?, CX = ?</w:t>
+        <w:t xml:space="preserve">AX = </w:t>
+      </w:r>
+      <w:r>
+        <w:rPr>
+          <w:rFonts w:ascii="Consolas" w:hAnsi="Consolas" w:cs="CMR12"/>
+          <w:color w:val="000000" w:themeColor="text1"/>
+          <w:sz w:val="24"/>
+          <w:szCs w:val="24"/>
+        </w:rPr>
+        <w:t>0023</w:t>
+      </w:r>
+      <w:r>
+        <w:rPr>
+          <w:rFonts w:ascii="Consolas" w:hAnsi="Consolas" w:cs="CMR12"/>
+          <w:color w:val="000000" w:themeColor="text1"/>
+          <w:sz w:val="24"/>
+          <w:szCs w:val="24"/>
+        </w:rPr>
+        <w:t xml:space="preserve">, BX = </w:t>
+      </w:r>
+      <w:r>
+        <w:rPr>
+          <w:rFonts w:ascii="Consolas" w:hAnsi="Consolas" w:cs="CMR12"/>
+          <w:color w:val="000000" w:themeColor="text1"/>
+          <w:sz w:val="24"/>
+          <w:szCs w:val="24"/>
+        </w:rPr>
+        <w:t>0777</w:t>
+      </w:r>
+      <w:r>
+        <w:rPr>
+          <w:rFonts w:ascii="Consolas" w:hAnsi="Consolas" w:cs="CMR12"/>
+          <w:color w:val="000000" w:themeColor="text1"/>
+          <w:sz w:val="24"/>
+          <w:szCs w:val="24"/>
+        </w:rPr>
+        <w:t xml:space="preserve">, CX = </w:t>
+      </w:r>
+      <w:r>
+        <w:rPr>
+          <w:rFonts w:ascii="Consolas" w:hAnsi="Consolas" w:cs="CMR12"/>
+          <w:color w:val="000000" w:themeColor="text1"/>
+          <w:sz w:val="24"/>
+          <w:szCs w:val="24"/>
+        </w:rPr>
+        <w:t>077A</w:t>
       </w:r>
     </w:p>
     <w:p>
@@ -3301,19 +4299,17 @@
           <w:sz w:val="24"/>
           <w:szCs w:val="24"/>
         </w:rPr>
-        <w:t xml:space="preserve">Next instruction </w:t>
-      </w:r>
-      <w:proofErr w:type="gramStart"/>
-      <w:r>
-        <w:rPr>
-          <w:rFonts w:ascii="Consolas" w:hAnsi="Consolas" w:cs="CMR12"/>
-          <w:color w:val="000000" w:themeColor="text1"/>
-          <w:sz w:val="24"/>
-          <w:szCs w:val="24"/>
-        </w:rPr>
-        <w:t>= ?</w:t>
-      </w:r>
-      <w:proofErr w:type="gramEnd"/>
+        <w:t xml:space="preserve">Next instruction = </w:t>
+      </w:r>
+      <w:r>
+        <w:rPr>
+          <w:rFonts w:ascii="Consolas" w:hAnsi="Consolas" w:cs="CMR12"/>
+          <w:color w:val="000000" w:themeColor="text1"/>
+          <w:sz w:val="24"/>
+          <w:szCs w:val="24"/>
+        </w:rPr>
+        <w:t>XOR AX,BX</w:t>
+      </w:r>
     </w:p>
     <w:p>
       <w:pPr>
@@ -3337,19 +4333,17 @@
           <w:sz w:val="24"/>
           <w:szCs w:val="24"/>
         </w:rPr>
-        <w:t xml:space="preserve">Machine code     </w:t>
-      </w:r>
-      <w:proofErr w:type="gramStart"/>
-      <w:r>
-        <w:rPr>
-          <w:rFonts w:ascii="Consolas" w:hAnsi="Consolas" w:cs="CMR12"/>
-          <w:color w:val="000000" w:themeColor="text1"/>
-          <w:sz w:val="24"/>
-          <w:szCs w:val="24"/>
-        </w:rPr>
-        <w:t>= ?</w:t>
-      </w:r>
-      <w:proofErr w:type="gramEnd"/>
+        <w:t xml:space="preserve">Machine code     = </w:t>
+      </w:r>
+      <w:r>
+        <w:rPr>
+          <w:rFonts w:ascii="Consolas" w:hAnsi="Consolas" w:cs="CMR12"/>
+          <w:color w:val="000000" w:themeColor="text1"/>
+          <w:sz w:val="24"/>
+          <w:szCs w:val="24"/>
+        </w:rPr>
+        <w:t>31D8</w:t>
+      </w:r>
     </w:p>
     <w:p>
       <w:pPr>
@@ -3373,19 +4367,17 @@
           <w:sz w:val="24"/>
           <w:szCs w:val="24"/>
         </w:rPr>
-        <w:t xml:space="preserve">The location of next instruction </w:t>
-      </w:r>
-      <w:proofErr w:type="gramStart"/>
-      <w:r>
-        <w:rPr>
-          <w:rFonts w:ascii="Consolas" w:hAnsi="Consolas" w:cs="CMR12"/>
-          <w:color w:val="000000" w:themeColor="text1"/>
-          <w:sz w:val="24"/>
-          <w:szCs w:val="24"/>
-        </w:rPr>
-        <w:t>= ?</w:t>
-      </w:r>
-      <w:proofErr w:type="gramEnd"/>
+        <w:t xml:space="preserve">The location of next instruction = </w:t>
+      </w:r>
+      <w:r>
+        <w:rPr>
+          <w:rFonts w:ascii="Consolas" w:hAnsi="Consolas" w:cs="CMR12"/>
+          <w:color w:val="000000" w:themeColor="text1"/>
+          <w:sz w:val="24"/>
+          <w:szCs w:val="24"/>
+        </w:rPr>
+        <w:t>0300</w:t>
+      </w:r>
     </w:p>
     <w:p>
       <w:pPr>
@@ -3450,27 +4442,61 @@
           <w:sz w:val="24"/>
           <w:szCs w:val="24"/>
         </w:rPr>
-        <w:t xml:space="preserve">AX </w:t>
-      </w:r>
-      <w:proofErr w:type="gramStart"/>
-      <w:r>
-        <w:rPr>
-          <w:rFonts w:ascii="Consolas" w:hAnsi="Consolas" w:cs="CMR12"/>
-          <w:color w:val="000000" w:themeColor="text1"/>
-          <w:sz w:val="24"/>
-          <w:szCs w:val="24"/>
-        </w:rPr>
-        <w:t>= ?</w:t>
-      </w:r>
-      <w:proofErr w:type="gramEnd"/>
-      <w:r>
-        <w:rPr>
-          <w:rFonts w:ascii="Consolas" w:hAnsi="Consolas" w:cs="CMR12"/>
-          <w:color w:val="000000" w:themeColor="text1"/>
-          <w:sz w:val="24"/>
-          <w:szCs w:val="24"/>
-        </w:rPr>
-        <w:t>, BX = ?, CX = ?</w:t>
+        <w:t xml:space="preserve">AX = </w:t>
+      </w:r>
+      <w:r>
+        <w:rPr>
+          <w:rFonts w:ascii="Consolas" w:hAnsi="Consolas" w:cs="CMR12"/>
+          <w:color w:val="000000" w:themeColor="text1"/>
+          <w:sz w:val="24"/>
+          <w:szCs w:val="24"/>
+        </w:rPr>
+        <w:t>0</w:t>
+      </w:r>
+      <w:r>
+        <w:rPr>
+          <w:rFonts w:ascii="Consolas" w:hAnsi="Consolas" w:cs="CMR12"/>
+          <w:color w:val="000000" w:themeColor="text1"/>
+          <w:sz w:val="24"/>
+          <w:szCs w:val="24"/>
+        </w:rPr>
+        <w:t>754</w:t>
+      </w:r>
+      <w:r>
+        <w:rPr>
+          <w:rFonts w:ascii="Consolas" w:hAnsi="Consolas" w:cs="CMR12"/>
+          <w:color w:val="000000" w:themeColor="text1"/>
+          <w:sz w:val="24"/>
+          <w:szCs w:val="24"/>
+        </w:rPr>
+        <w:t xml:space="preserve">, BX = </w:t>
+      </w:r>
+      <w:r>
+        <w:rPr>
+          <w:rFonts w:ascii="Consolas" w:hAnsi="Consolas" w:cs="CMR12"/>
+          <w:color w:val="000000" w:themeColor="text1"/>
+          <w:sz w:val="24"/>
+          <w:szCs w:val="24"/>
+        </w:rPr>
+        <w:t>0777</w:t>
+      </w:r>
+      <w:r>
+        <w:rPr>
+          <w:rFonts w:ascii="Consolas" w:hAnsi="Consolas" w:cs="CMR12"/>
+          <w:color w:val="000000" w:themeColor="text1"/>
+          <w:sz w:val="24"/>
+          <w:szCs w:val="24"/>
+        </w:rPr>
+        <w:t xml:space="preserve">, CX = </w:t>
+      </w:r>
+      <w:r>
+        <w:rPr>
+          <w:rFonts w:ascii="Consolas" w:hAnsi="Consolas" w:cs="CMR12"/>
+          <w:color w:val="000000" w:themeColor="text1"/>
+          <w:sz w:val="24"/>
+          <w:szCs w:val="24"/>
+        </w:rPr>
+        <w:t>077A</w:t>
       </w:r>
     </w:p>
     <w:p>
@@ -3506,6 +4532,7 @@
           <w:sz w:val="26"/>
           <w:szCs w:val="26"/>
         </w:rPr>
+        <w:lastRenderedPageBreak/>
         <w:t>Fig 2</w:t>
       </w:r>
     </w:p>
@@ -3543,7 +4570,7 @@
           <w:lang w:val="en-US"/>
         </w:rPr>
         <w:drawing>
-          <wp:inline distT="0" distB="0" distL="0" distR="0">
+          <wp:inline distT="0" distB="0" distL="0" distR="0" wp14:anchorId="43E32753" wp14:editId="7C687F2E">
             <wp:extent cx="7105650" cy="752475"/>
             <wp:effectExtent l="19050" t="0" r="0" b="0"/>
             <wp:docPr id="1" name="Picture 1"/>
@@ -3665,27 +4692,52 @@
           <w:sz w:val="24"/>
           <w:szCs w:val="24"/>
         </w:rPr>
-        <w:t xml:space="preserve">AX </w:t>
-      </w:r>
-      <w:proofErr w:type="gramStart"/>
-      <w:r>
-        <w:rPr>
-          <w:rFonts w:ascii="Consolas" w:hAnsi="Consolas" w:cs="CMR12"/>
-          <w:color w:val="000000" w:themeColor="text1"/>
-          <w:sz w:val="24"/>
-          <w:szCs w:val="24"/>
-        </w:rPr>
-        <w:t>= ?</w:t>
-      </w:r>
-      <w:proofErr w:type="gramEnd"/>
-      <w:r>
-        <w:rPr>
-          <w:rFonts w:ascii="Consolas" w:hAnsi="Consolas" w:cs="CMR12"/>
-          <w:color w:val="000000" w:themeColor="text1"/>
-          <w:sz w:val="24"/>
-          <w:szCs w:val="24"/>
-        </w:rPr>
-        <w:t>, BX = ?, CX = ?</w:t>
+        <w:t xml:space="preserve">AX = </w:t>
+      </w:r>
+      <w:r>
+        <w:rPr>
+          <w:rFonts w:ascii="Consolas" w:hAnsi="Consolas" w:cs="CMR12"/>
+          <w:color w:val="000000" w:themeColor="text1"/>
+          <w:sz w:val="24"/>
+          <w:szCs w:val="24"/>
+        </w:rPr>
+        <w:t>0023</w:t>
+      </w:r>
+      <w:r>
+        <w:rPr>
+          <w:rFonts w:ascii="Consolas" w:hAnsi="Consolas" w:cs="CMR12"/>
+          <w:color w:val="000000" w:themeColor="text1"/>
+          <w:sz w:val="24"/>
+          <w:szCs w:val="24"/>
+        </w:rPr>
+        <w:t xml:space="preserve">, BX = </w:t>
+      </w:r>
+      <w:r>
+        <w:rPr>
+          <w:rFonts w:ascii="Consolas" w:hAnsi="Consolas" w:cs="CMR12"/>
+          <w:color w:val="000000" w:themeColor="text1"/>
+          <w:sz w:val="24"/>
+          <w:szCs w:val="24"/>
+        </w:rPr>
+        <w:t>0777</w:t>
+      </w:r>
+      <w:r>
+        <w:rPr>
+          <w:rFonts w:ascii="Consolas" w:hAnsi="Consolas" w:cs="CMR12"/>
+          <w:color w:val="000000" w:themeColor="text1"/>
+          <w:sz w:val="24"/>
+          <w:szCs w:val="24"/>
+        </w:rPr>
+        <w:t xml:space="preserve">, CX = </w:t>
+      </w:r>
+      <w:r>
+        <w:rPr>
+          <w:rFonts w:ascii="Consolas" w:hAnsi="Consolas" w:cs="CMR12"/>
+          <w:color w:val="000000" w:themeColor="text1"/>
+          <w:sz w:val="24"/>
+          <w:szCs w:val="24"/>
+        </w:rPr>
+        <w:t>077A</w:t>
       </w:r>
     </w:p>
     <w:p>
@@ -3710,19 +4762,17 @@
           <w:sz w:val="24"/>
           <w:szCs w:val="24"/>
         </w:rPr>
-        <w:t xml:space="preserve">Next instruction </w:t>
-      </w:r>
-      <w:proofErr w:type="gramStart"/>
-      <w:r>
-        <w:rPr>
-          <w:rFonts w:ascii="Consolas" w:hAnsi="Consolas" w:cs="CMR12"/>
-          <w:color w:val="000000" w:themeColor="text1"/>
-          <w:sz w:val="24"/>
-          <w:szCs w:val="24"/>
-        </w:rPr>
-        <w:t>= ?</w:t>
-      </w:r>
-      <w:proofErr w:type="gramEnd"/>
+        <w:t xml:space="preserve">Next instruction = </w:t>
+      </w:r>
+      <w:r>
+        <w:rPr>
+          <w:rFonts w:ascii="Consolas" w:hAnsi="Consolas" w:cs="CMR12"/>
+          <w:color w:val="000000" w:themeColor="text1"/>
+          <w:sz w:val="24"/>
+          <w:szCs w:val="24"/>
+        </w:rPr>
+        <w:t>XOR CX,BX</w:t>
+      </w:r>
     </w:p>
     <w:p>
       <w:pPr>
@@ -3746,19 +4796,17 @@
           <w:sz w:val="24"/>
           <w:szCs w:val="24"/>
         </w:rPr>
-        <w:t xml:space="preserve">Machine code     </w:t>
-      </w:r>
-      <w:proofErr w:type="gramStart"/>
-      <w:r>
-        <w:rPr>
-          <w:rFonts w:ascii="Consolas" w:hAnsi="Consolas" w:cs="CMR12"/>
-          <w:color w:val="000000" w:themeColor="text1"/>
-          <w:sz w:val="24"/>
-          <w:szCs w:val="24"/>
-        </w:rPr>
-        <w:t>= ?</w:t>
-      </w:r>
-      <w:proofErr w:type="gramEnd"/>
+        <w:t xml:space="preserve">Machine code     = </w:t>
+      </w:r>
+      <w:r>
+        <w:rPr>
+          <w:rFonts w:ascii="Consolas" w:hAnsi="Consolas" w:cs="CMR12"/>
+          <w:color w:val="000000" w:themeColor="text1"/>
+          <w:sz w:val="24"/>
+          <w:szCs w:val="24"/>
+        </w:rPr>
+        <w:t>31D9</w:t>
+      </w:r>
     </w:p>
     <w:p>
       <w:pPr>
@@ -3782,19 +4830,17 @@
           <w:sz w:val="24"/>
           <w:szCs w:val="24"/>
         </w:rPr>
-        <w:t xml:space="preserve">The location of next instruction </w:t>
-      </w:r>
-      <w:proofErr w:type="gramStart"/>
-      <w:r>
-        <w:rPr>
-          <w:rFonts w:ascii="Consolas" w:hAnsi="Consolas" w:cs="CMR12"/>
-          <w:color w:val="000000" w:themeColor="text1"/>
-          <w:sz w:val="24"/>
-          <w:szCs w:val="24"/>
-        </w:rPr>
-        <w:t>= ?</w:t>
-      </w:r>
-      <w:proofErr w:type="gramEnd"/>
+        <w:t xml:space="preserve">The location of next instruction = </w:t>
+      </w:r>
+      <w:r>
+        <w:rPr>
+          <w:rFonts w:ascii="Consolas" w:hAnsi="Consolas" w:cs="CMR12"/>
+          <w:color w:val="000000" w:themeColor="text1"/>
+          <w:sz w:val="24"/>
+          <w:szCs w:val="24"/>
+        </w:rPr>
+        <w:t>0300</w:t>
+      </w:r>
     </w:p>
     <w:p>
       <w:pPr>
@@ -3859,27 +4905,52 @@
           <w:sz w:val="24"/>
           <w:szCs w:val="24"/>
         </w:rPr>
-        <w:t xml:space="preserve">AX </w:t>
-      </w:r>
-      <w:proofErr w:type="gramStart"/>
-      <w:r>
-        <w:rPr>
-          <w:rFonts w:ascii="Consolas" w:hAnsi="Consolas" w:cs="CMR12"/>
-          <w:color w:val="000000" w:themeColor="text1"/>
-          <w:sz w:val="24"/>
-          <w:szCs w:val="24"/>
-        </w:rPr>
-        <w:t>= ?</w:t>
-      </w:r>
-      <w:proofErr w:type="gramEnd"/>
-      <w:r>
-        <w:rPr>
-          <w:rFonts w:ascii="Consolas" w:hAnsi="Consolas" w:cs="CMR12"/>
-          <w:color w:val="000000" w:themeColor="text1"/>
-          <w:sz w:val="24"/>
-          <w:szCs w:val="24"/>
-        </w:rPr>
-        <w:t>, BX = ?, CX = ?</w:t>
+        <w:t xml:space="preserve">AX = </w:t>
+      </w:r>
+      <w:r>
+        <w:rPr>
+          <w:rFonts w:ascii="Consolas" w:hAnsi="Consolas" w:cs="CMR12"/>
+          <w:color w:val="000000" w:themeColor="text1"/>
+          <w:sz w:val="24"/>
+          <w:szCs w:val="24"/>
+        </w:rPr>
+        <w:t>0023</w:t>
+      </w:r>
+      <w:r>
+        <w:rPr>
+          <w:rFonts w:ascii="Consolas" w:hAnsi="Consolas" w:cs="CMR12"/>
+          <w:color w:val="000000" w:themeColor="text1"/>
+          <w:sz w:val="24"/>
+          <w:szCs w:val="24"/>
+        </w:rPr>
+        <w:t xml:space="preserve">, BX = </w:t>
+      </w:r>
+      <w:r>
+        <w:rPr>
+          <w:rFonts w:ascii="Consolas" w:hAnsi="Consolas" w:cs="CMR12"/>
+          <w:color w:val="000000" w:themeColor="text1"/>
+          <w:sz w:val="24"/>
+          <w:szCs w:val="24"/>
+        </w:rPr>
+        <w:t>0777</w:t>
+      </w:r>
+      <w:r>
+        <w:rPr>
+          <w:rFonts w:ascii="Consolas" w:hAnsi="Consolas" w:cs="CMR12"/>
+          <w:color w:val="000000" w:themeColor="text1"/>
+          <w:sz w:val="24"/>
+          <w:szCs w:val="24"/>
+        </w:rPr>
+        <w:t xml:space="preserve">, CX = </w:t>
+      </w:r>
+      <w:r>
+        <w:rPr>
+          <w:rFonts w:ascii="Consolas" w:hAnsi="Consolas" w:cs="CMR12"/>
+          <w:color w:val="000000" w:themeColor="text1"/>
+          <w:sz w:val="24"/>
+          <w:szCs w:val="24"/>
+        </w:rPr>
+        <w:t>000D</w:t>
       </w:r>
     </w:p>
     <w:p>
@@ -3919,8 +4990,8 @@
 </file>
 
 <file path=word/numbering.xml><?xml version="1.0" encoding="utf-8"?>
-<w:numbering xmlns:ve="http://schemas.openxmlformats.org/markup-compatibility/2006" xmlns:o="urn:schemas-microsoft-com:office:office" xmlns:r="http://schemas.openxmlformats.org/officeDocument/2006/relationships" xmlns:m="http://schemas.openxmlformats.org/officeDocument/2006/math" xmlns:v="urn:schemas-microsoft-com:vml" xmlns:wp="http://schemas.openxmlformats.org/drawingml/2006/wordprocessingDrawing" xmlns:w10="urn:schemas-microsoft-com:office:word" xmlns:w="http://schemas.openxmlformats.org/wordprocessingml/2006/main" xmlns:wne="http://schemas.microsoft.com/office/word/2006/wordml">
-  <w:abstractNum w:abstractNumId="0">
+<w:numbering xmlns:wpc="http://schemas.microsoft.com/office/word/2010/wordprocessingCanvas" xmlns:cx="http://schemas.microsoft.com/office/drawing/2014/chartex" xmlns:cx1="http://schemas.microsoft.com/office/drawing/2015/9/8/chartex" xmlns:cx2="http://schemas.microsoft.com/office/drawing/2015/10/21/chartex" xmlns:cx3="http://schemas.microsoft.com/office/drawing/2016/5/9/chartex" xmlns:cx4="http://schemas.microsoft.com/office/drawing/2016/5/10/chartex" xmlns:cx5="http://schemas.microsoft.com/office/drawing/2016/5/11/chartex" xmlns:cx6="http://schemas.microsoft.com/office/drawing/2016/5/12/chartex" xmlns:cx7="http://schemas.microsoft.com/office/drawing/2016/5/13/chartex" xmlns:cx8="http://schemas.microsoft.com/office/drawing/2016/5/14/chartex" xmlns:mc="http://schemas.openxmlformats.org/markup-compatibility/2006" xmlns:aink="http://schemas.microsoft.com/office/drawing/2016/ink" xmlns:am3d="http://schemas.microsoft.com/office/drawing/2017/model3d" xmlns:o="urn:schemas-microsoft-com:office:office" xmlns:oel="http://schemas.microsoft.com/office/2019/extlst" xmlns:r="http://schemas.openxmlformats.org/officeDocument/2006/relationships" xmlns:m="http://schemas.openxmlformats.org/officeDocument/2006/math" xmlns:v="urn:schemas-microsoft-com:vml" xmlns:wp14="http://schemas.microsoft.com/office/word/2010/wordprocessingDrawing" xmlns:wp="http://schemas.openxmlformats.org/drawingml/2006/wordprocessingDrawing" xmlns:w10="urn:schemas-microsoft-com:office:word" xmlns:w="http://schemas.openxmlformats.org/wordprocessingml/2006/main" xmlns:w14="http://schemas.microsoft.com/office/word/2010/wordml" xmlns:w15="http://schemas.microsoft.com/office/word/2012/wordml" xmlns:w16cex="http://schemas.microsoft.com/office/word/2018/wordml/cex" xmlns:w16cid="http://schemas.microsoft.com/office/word/2016/wordml/cid" xmlns:w16="http://schemas.microsoft.com/office/word/2018/wordml" xmlns:w16du="http://schemas.microsoft.com/office/word/2023/wordml/word16du" xmlns:w16sdtdh="http://schemas.microsoft.com/office/word/2020/wordml/sdtdatahash" xmlns:w16sdtfl="http://schemas.microsoft.com/office/word/2024/wordml/sdtformatlock" xmlns:w16se="http://schemas.microsoft.com/office/word/2015/wordml/symex" xmlns:wpg="http://schemas.microsoft.com/office/word/2010/wordprocessingGroup" xmlns:wpi="http://schemas.microsoft.com/office/word/2010/wordprocessingInk" xmlns:wne="http://schemas.microsoft.com/office/word/2006/wordml" xmlns:wps="http://schemas.microsoft.com/office/word/2010/wordprocessingShape" mc:Ignorable="w14 w15 w16se w16cid w16 w16cex w16sdtdh w16sdtfl w16du wp14">
+  <w:abstractNum w:abstractNumId="0" w15:restartNumberingAfterBreak="0">
     <w:nsid w:val="015719A0"/>
     <w:multiLevelType w:val="hybridMultilevel"/>
     <w:tmpl w:val="4BD21920"/>
@@ -4009,7 +5080,7 @@
       </w:pPr>
     </w:lvl>
   </w:abstractNum>
-  <w:abstractNum w:abstractNumId="1">
+  <w:abstractNum w:abstractNumId="1" w15:restartNumberingAfterBreak="0">
     <w:nsid w:val="23B635F5"/>
     <w:multiLevelType w:val="hybridMultilevel"/>
     <w:tmpl w:val="4C722F42"/>
@@ -4122,7 +5193,7 @@
       </w:rPr>
     </w:lvl>
   </w:abstractNum>
-  <w:abstractNum w:abstractNumId="2">
+  <w:abstractNum w:abstractNumId="2" w15:restartNumberingAfterBreak="0">
     <w:nsid w:val="26B17F82"/>
     <w:multiLevelType w:val="hybridMultilevel"/>
     <w:tmpl w:val="0B82BF26"/>
@@ -4212,7 +5283,7 @@
       </w:pPr>
     </w:lvl>
   </w:abstractNum>
-  <w:abstractNum w:abstractNumId="3">
+  <w:abstractNum w:abstractNumId="3" w15:restartNumberingAfterBreak="0">
     <w:nsid w:val="54A335EE"/>
     <w:multiLevelType w:val="hybridMultilevel"/>
     <w:tmpl w:val="93D03B36"/>
@@ -4301,7 +5372,7 @@
       </w:pPr>
     </w:lvl>
   </w:abstractNum>
-  <w:abstractNum w:abstractNumId="4">
+  <w:abstractNum w:abstractNumId="4" w15:restartNumberingAfterBreak="0">
     <w:nsid w:val="6A3E1D27"/>
     <w:multiLevelType w:val="hybridMultilevel"/>
     <w:tmpl w:val="34F62E46"/>
@@ -4387,7 +5458,7 @@
       </w:pPr>
     </w:lvl>
   </w:abstractNum>
-  <w:abstractNum w:abstractNumId="5">
+  <w:abstractNum w:abstractNumId="5" w15:restartNumberingAfterBreak="0">
     <w:nsid w:val="70437FF7"/>
     <w:multiLevelType w:val="hybridMultilevel"/>
     <w:tmpl w:val="34F62E46"/>
@@ -4473,29 +5544,29 @@
       </w:pPr>
     </w:lvl>
   </w:abstractNum>
-  <w:num w:numId="1">
+  <w:num w:numId="1" w16cid:durableId="426190911">
     <w:abstractNumId w:val="2"/>
   </w:num>
-  <w:num w:numId="2">
+  <w:num w:numId="2" w16cid:durableId="420299031">
     <w:abstractNumId w:val="1"/>
   </w:num>
-  <w:num w:numId="3">
+  <w:num w:numId="3" w16cid:durableId="430704082">
     <w:abstractNumId w:val="0"/>
   </w:num>
-  <w:num w:numId="4">
+  <w:num w:numId="4" w16cid:durableId="2099014167">
     <w:abstractNumId w:val="3"/>
   </w:num>
-  <w:num w:numId="5">
+  <w:num w:numId="5" w16cid:durableId="2033845502">
     <w:abstractNumId w:val="4"/>
   </w:num>
-  <w:num w:numId="6">
+  <w:num w:numId="6" w16cid:durableId="787285657">
     <w:abstractNumId w:val="5"/>
   </w:num>
 </w:numbering>
 </file>
 
 <file path=word/styles.xml><?xml version="1.0" encoding="utf-8"?>
-<w:styles xmlns:r="http://schemas.openxmlformats.org/officeDocument/2006/relationships" xmlns:w="http://schemas.openxmlformats.org/wordprocessingml/2006/main">
+<w:styles xmlns:mc="http://schemas.openxmlformats.org/markup-compatibility/2006" xmlns:r="http://schemas.openxmlformats.org/officeDocument/2006/relationships" xmlns:w="http://schemas.openxmlformats.org/wordprocessingml/2006/main" xmlns:w14="http://schemas.microsoft.com/office/word/2010/wordml" xmlns:w15="http://schemas.microsoft.com/office/word/2012/wordml" xmlns:w16cex="http://schemas.microsoft.com/office/word/2018/wordml/cex" xmlns:w16cid="http://schemas.microsoft.com/office/word/2016/wordml/cid" xmlns:w16="http://schemas.microsoft.com/office/word/2018/wordml" xmlns:w16du="http://schemas.microsoft.com/office/word/2023/wordml/word16du" xmlns:w16sdtdh="http://schemas.microsoft.com/office/word/2020/wordml/sdtdatahash" xmlns:w16sdtfl="http://schemas.microsoft.com/office/word/2024/wordml/sdtformatlock" xmlns:w16se="http://schemas.microsoft.com/office/word/2015/wordml/symex" mc:Ignorable="w14 w15 w16se w16cid w16 w16cex w16sdtdh w16sdtfl w16du">
   <w:docDefaults>
     <w:rPrDefault>
       <w:rPr>
@@ -4511,144 +5582,383 @@
       </w:pPr>
     </w:pPrDefault>
   </w:docDefaults>
-  <w:latentStyles w:defLockedState="0" w:defUIPriority="99" w:defSemiHidden="1" w:defUnhideWhenUsed="1" w:defQFormat="0" w:count="267">
-    <w:lsdException w:name="Normal" w:semiHidden="0" w:uiPriority="0" w:unhideWhenUsed="0" w:qFormat="1"/>
-    <w:lsdException w:name="heading 1" w:semiHidden="0" w:uiPriority="9" w:unhideWhenUsed="0" w:qFormat="1"/>
-    <w:lsdException w:name="heading 2" w:uiPriority="9" w:qFormat="1"/>
-    <w:lsdException w:name="heading 3" w:uiPriority="9" w:qFormat="1"/>
-    <w:lsdException w:name="heading 4" w:uiPriority="9" w:qFormat="1"/>
-    <w:lsdException w:name="heading 5" w:uiPriority="9" w:qFormat="1"/>
-    <w:lsdException w:name="heading 6" w:uiPriority="9" w:qFormat="1"/>
-    <w:lsdException w:name="heading 7" w:uiPriority="9" w:qFormat="1"/>
-    <w:lsdException w:name="heading 8" w:uiPriority="9" w:qFormat="1"/>
-    <w:lsdException w:name="heading 9" w:uiPriority="9" w:qFormat="1"/>
-    <w:lsdException w:name="toc 1" w:uiPriority="39"/>
-    <w:lsdException w:name="toc 2" w:uiPriority="39"/>
-    <w:lsdException w:name="toc 3" w:uiPriority="39"/>
-    <w:lsdException w:name="toc 4" w:uiPriority="39"/>
-    <w:lsdException w:name="toc 5" w:uiPriority="39"/>
-    <w:lsdException w:name="toc 6" w:uiPriority="39"/>
-    <w:lsdException w:name="toc 7" w:uiPriority="39"/>
-    <w:lsdException w:name="toc 8" w:uiPriority="39"/>
-    <w:lsdException w:name="toc 9" w:uiPriority="39"/>
-    <w:lsdException w:name="caption" w:uiPriority="35" w:qFormat="1"/>
-    <w:lsdException w:name="Title" w:semiHidden="0" w:uiPriority="10" w:unhideWhenUsed="0" w:qFormat="1"/>
-    <w:lsdException w:name="Default Paragraph Font" w:uiPriority="1"/>
-    <w:lsdException w:name="Subtitle" w:semiHidden="0" w:uiPriority="11" w:unhideWhenUsed="0" w:qFormat="1"/>
-    <w:lsdException w:name="Strong" w:semiHidden="0" w:uiPriority="22" w:unhideWhenUsed="0" w:qFormat="1"/>
-    <w:lsdException w:name="Emphasis" w:semiHidden="0" w:uiPriority="20" w:unhideWhenUsed="0" w:qFormat="1"/>
+  <w:latentStyles w:defLockedState="0" w:defUIPriority="99" w:defSemiHidden="0" w:defUnhideWhenUsed="0" w:defQFormat="0" w:count="376">
+    <w:lsdException w:name="Normal" w:uiPriority="0" w:qFormat="1"/>
+    <w:lsdException w:name="heading 1" w:uiPriority="9" w:qFormat="1"/>
+    <w:lsdException w:name="heading 2" w:semiHidden="1" w:uiPriority="9" w:unhideWhenUsed="1" w:qFormat="1"/>
+    <w:lsdException w:name="heading 3" w:semiHidden="1" w:uiPriority="9" w:unhideWhenUsed="1" w:qFormat="1"/>
+    <w:lsdException w:name="heading 4" w:semiHidden="1" w:uiPriority="9" w:unhideWhenUsed="1" w:qFormat="1"/>
+    <w:lsdException w:name="heading 5" w:semiHidden="1" w:uiPriority="9" w:unhideWhenUsed="1" w:qFormat="1"/>
+    <w:lsdException w:name="heading 6" w:semiHidden="1" w:uiPriority="9" w:unhideWhenUsed="1" w:qFormat="1"/>
+    <w:lsdException w:name="heading 7" w:semiHidden="1" w:uiPriority="9" w:unhideWhenUsed="1" w:qFormat="1"/>
+    <w:lsdException w:name="heading 8" w:semiHidden="1" w:uiPriority="9" w:unhideWhenUsed="1" w:qFormat="1"/>
+    <w:lsdException w:name="heading 9" w:semiHidden="1" w:uiPriority="9" w:unhideWhenUsed="1" w:qFormat="1"/>
+    <w:lsdException w:name="index 1" w:semiHidden="1" w:unhideWhenUsed="1"/>
+    <w:lsdException w:name="index 2" w:semiHidden="1" w:unhideWhenUsed="1"/>
+    <w:lsdException w:name="index 3" w:semiHidden="1" w:unhideWhenUsed="1"/>
+    <w:lsdException w:name="index 4" w:semiHidden="1" w:unhideWhenUsed="1"/>
+    <w:lsdException w:name="index 5" w:semiHidden="1" w:unhideWhenUsed="1"/>
+    <w:lsdException w:name="index 6" w:semiHidden="1" w:unhideWhenUsed="1"/>
+    <w:lsdException w:name="index 7" w:semiHidden="1" w:unhideWhenUsed="1"/>
+    <w:lsdException w:name="index 8" w:semiHidden="1" w:unhideWhenUsed="1"/>
+    <w:lsdException w:name="index 9" w:semiHidden="1" w:unhideWhenUsed="1"/>
+    <w:lsdException w:name="toc 1" w:semiHidden="1" w:uiPriority="39" w:unhideWhenUsed="1"/>
+    <w:lsdException w:name="toc 2" w:semiHidden="1" w:uiPriority="39" w:unhideWhenUsed="1"/>
+    <w:lsdException w:name="toc 3" w:semiHidden="1" w:uiPriority="39" w:unhideWhenUsed="1"/>
+    <w:lsdException w:name="toc 4" w:semiHidden="1" w:uiPriority="39" w:unhideWhenUsed="1"/>
+    <w:lsdException w:name="toc 5" w:semiHidden="1" w:uiPriority="39" w:unhideWhenUsed="1"/>
+    <w:lsdException w:name="toc 6" w:semiHidden="1" w:uiPriority="39" w:unhideWhenUsed="1"/>
+    <w:lsdException w:name="toc 7" w:semiHidden="1" w:uiPriority="39" w:unhideWhenUsed="1"/>
+    <w:lsdException w:name="toc 8" w:semiHidden="1" w:uiPriority="39" w:unhideWhenUsed="1"/>
+    <w:lsdException w:name="toc 9" w:semiHidden="1" w:uiPriority="39" w:unhideWhenUsed="1"/>
+    <w:lsdException w:name="Normal Indent" w:semiHidden="1" w:unhideWhenUsed="1"/>
+    <w:lsdException w:name="footnote text" w:semiHidden="1" w:unhideWhenUsed="1"/>
+    <w:lsdException w:name="annotation text" w:semiHidden="1" w:unhideWhenUsed="1"/>
+    <w:lsdException w:name="header" w:semiHidden="1" w:unhideWhenUsed="1"/>
+    <w:lsdException w:name="footer" w:semiHidden="1" w:unhideWhenUsed="1"/>
+    <w:lsdException w:name="index heading" w:semiHidden="1" w:unhideWhenUsed="1"/>
+    <w:lsdException w:name="caption" w:semiHidden="1" w:uiPriority="35" w:unhideWhenUsed="1" w:qFormat="1"/>
+    <w:lsdException w:name="table of figures" w:semiHidden="1" w:unhideWhenUsed="1"/>
+    <w:lsdException w:name="envelope address" w:semiHidden="1" w:unhideWhenUsed="1"/>
+    <w:lsdException w:name="envelope return" w:semiHidden="1" w:unhideWhenUsed="1"/>
+    <w:lsdException w:name="footnote reference" w:semiHidden="1" w:unhideWhenUsed="1"/>
+    <w:lsdException w:name="annotation reference" w:semiHidden="1" w:unhideWhenUsed="1"/>
+    <w:lsdException w:name="line number" w:semiHidden="1" w:unhideWhenUsed="1"/>
+    <w:lsdException w:name="page number" w:semiHidden="1" w:unhideWhenUsed="1"/>
+    <w:lsdException w:name="endnote reference" w:semiHidden="1" w:unhideWhenUsed="1"/>
+    <w:lsdException w:name="endnote text" w:semiHidden="1" w:unhideWhenUsed="1"/>
+    <w:lsdException w:name="table of authorities" w:semiHidden="1" w:unhideWhenUsed="1"/>
+    <w:lsdException w:name="macro" w:semiHidden="1" w:unhideWhenUsed="1"/>
+    <w:lsdException w:name="toa heading" w:semiHidden="1" w:unhideWhenUsed="1"/>
+    <w:lsdException w:name="List" w:semiHidden="1" w:unhideWhenUsed="1"/>
+    <w:lsdException w:name="List Bullet" w:semiHidden="1" w:unhideWhenUsed="1"/>
+    <w:lsdException w:name="List Number" w:semiHidden="1" w:unhideWhenUsed="1"/>
+    <w:lsdException w:name="List 2" w:semiHidden="1" w:unhideWhenUsed="1"/>
+    <w:lsdException w:name="List 3" w:semiHidden="1" w:unhideWhenUsed="1"/>
+    <w:lsdException w:name="List 4" w:semiHidden="1" w:unhideWhenUsed="1"/>
+    <w:lsdException w:name="List 5" w:semiHidden="1" w:unhideWhenUsed="1"/>
+    <w:lsdException w:name="List Bullet 2" w:semiHidden="1" w:unhideWhenUsed="1"/>
+    <w:lsdException w:name="List Bullet 3" w:semiHidden="1" w:unhideWhenUsed="1"/>
+    <w:lsdException w:name="List Bullet 4" w:semiHidden="1" w:unhideWhenUsed="1"/>
+    <w:lsdException w:name="List Bullet 5" w:semiHidden="1" w:unhideWhenUsed="1"/>
+    <w:lsdException w:name="List Number 2" w:semiHidden="1" w:unhideWhenUsed="1"/>
+    <w:lsdException w:name="List Number 3" w:semiHidden="1" w:unhideWhenUsed="1"/>
+    <w:lsdException w:name="List Number 4" w:semiHidden="1" w:unhideWhenUsed="1"/>
+    <w:lsdException w:name="List Number 5" w:semiHidden="1" w:unhideWhenUsed="1"/>
+    <w:lsdException w:name="Title" w:uiPriority="10" w:qFormat="1"/>
+    <w:lsdException w:name="Closing" w:semiHidden="1" w:unhideWhenUsed="1"/>
+    <w:lsdException w:name="Signature" w:semiHidden="1" w:unhideWhenUsed="1"/>
+    <w:lsdException w:name="Default Paragraph Font" w:semiHidden="1" w:uiPriority="1" w:unhideWhenUsed="1"/>
+    <w:lsdException w:name="Body Text" w:semiHidden="1" w:unhideWhenUsed="1"/>
+    <w:lsdException w:name="Body Text Indent" w:semiHidden="1" w:unhideWhenUsed="1"/>
+    <w:lsdException w:name="List Continue" w:semiHidden="1" w:unhideWhenUsed="1"/>
+    <w:lsdException w:name="List Continue 2" w:semiHidden="1" w:unhideWhenUsed="1"/>
+    <w:lsdException w:name="List Continue 3" w:semiHidden="1" w:unhideWhenUsed="1"/>
+    <w:lsdException w:name="List Continue 4" w:semiHidden="1" w:unhideWhenUsed="1"/>
+    <w:lsdException w:name="List Continue 5" w:semiHidden="1" w:unhideWhenUsed="1"/>
+    <w:lsdException w:name="Message Header" w:semiHidden="1" w:unhideWhenUsed="1"/>
+    <w:lsdException w:name="Subtitle" w:uiPriority="11" w:qFormat="1"/>
+    <w:lsdException w:name="Salutation" w:semiHidden="1" w:unhideWhenUsed="1"/>
+    <w:lsdException w:name="Date" w:semiHidden="1" w:unhideWhenUsed="1"/>
+    <w:lsdException w:name="Body Text First Indent" w:semiHidden="1" w:unhideWhenUsed="1"/>
+    <w:lsdException w:name="Body Text First Indent 2" w:semiHidden="1" w:unhideWhenUsed="1"/>
+    <w:lsdException w:name="Note Heading" w:semiHidden="1" w:unhideWhenUsed="1"/>
+    <w:lsdException w:name="Body Text 2" w:semiHidden="1" w:unhideWhenUsed="1"/>
+    <w:lsdException w:name="Body Text 3" w:semiHidden="1" w:unhideWhenUsed="1"/>
+    <w:lsdException w:name="Body Text Indent 2" w:semiHidden="1" w:unhideWhenUsed="1"/>
+    <w:lsdException w:name="Body Text Indent 3" w:semiHidden="1" w:unhideWhenUsed="1"/>
+    <w:lsdException w:name="Block Text" w:semiHidden="1" w:unhideWhenUsed="1"/>
+    <w:lsdException w:name="Hyperlink" w:semiHidden="1" w:unhideWhenUsed="1"/>
+    <w:lsdException w:name="FollowedHyperlink" w:semiHidden="1" w:unhideWhenUsed="1"/>
+    <w:lsdException w:name="Strong" w:uiPriority="22" w:qFormat="1"/>
+    <w:lsdException w:name="Emphasis" w:uiPriority="20" w:qFormat="1"/>
+    <w:lsdException w:name="Document Map" w:semiHidden="1" w:unhideWhenUsed="1"/>
+    <w:lsdException w:name="Plain Text" w:semiHidden="1" w:unhideWhenUsed="1"/>
+    <w:lsdException w:name="E-mail Signature" w:semiHidden="1" w:unhideWhenUsed="1"/>
+    <w:lsdException w:name="HTML Top of Form" w:semiHidden="1" w:unhideWhenUsed="1"/>
+    <w:lsdException w:name="HTML Bottom of Form" w:semiHidden="1" w:unhideWhenUsed="1"/>
+    <w:lsdException w:name="Normal (Web)" w:semiHidden="1" w:unhideWhenUsed="1"/>
+    <w:lsdException w:name="HTML Acronym" w:semiHidden="1" w:unhideWhenUsed="1"/>
+    <w:lsdException w:name="HTML Address" w:semiHidden="1" w:unhideWhenUsed="1"/>
+    <w:lsdException w:name="HTML Cite" w:semiHidden="1" w:unhideWhenUsed="1"/>
+    <w:lsdException w:name="HTML Code" w:semiHidden="1" w:unhideWhenUsed="1"/>
+    <w:lsdException w:name="HTML Definition" w:semiHidden="1" w:unhideWhenUsed="1"/>
+    <w:lsdException w:name="HTML Keyboard" w:semiHidden="1" w:unhideWhenUsed="1"/>
+    <w:lsdException w:name="HTML Preformatted" w:semiHidden="1" w:unhideWhenUsed="1"/>
+    <w:lsdException w:name="HTML Sample" w:semiHidden="1" w:unhideWhenUsed="1"/>
+    <w:lsdException w:name="HTML Typewriter" w:semiHidden="1" w:unhideWhenUsed="1"/>
+    <w:lsdException w:name="HTML Variable" w:semiHidden="1" w:unhideWhenUsed="1"/>
+    <w:lsdException w:name="Normal Table" w:semiHidden="1" w:unhideWhenUsed="1"/>
+    <w:lsdException w:name="annotation subject" w:semiHidden="1" w:unhideWhenUsed="1"/>
+    <w:lsdException w:name="No List" w:semiHidden="1" w:unhideWhenUsed="1"/>
+    <w:lsdException w:name="Outline List 1" w:semiHidden="1" w:unhideWhenUsed="1"/>
+    <w:lsdException w:name="Outline List 2" w:semiHidden="1" w:unhideWhenUsed="1"/>
+    <w:lsdException w:name="Outline List 3" w:semiHidden="1" w:unhideWhenUsed="1"/>
+    <w:lsdException w:name="Table Simple 1" w:semiHidden="1" w:unhideWhenUsed="1"/>
+    <w:lsdException w:name="Table Simple 2" w:semiHidden="1" w:unhideWhenUsed="1"/>
+    <w:lsdException w:name="Table Simple 3" w:semiHidden="1" w:unhideWhenUsed="1"/>
+    <w:lsdException w:name="Table Classic 1" w:semiHidden="1" w:unhideWhenUsed="1"/>
+    <w:lsdException w:name="Table Classic 2" w:semiHidden="1" w:unhideWhenUsed="1"/>
+    <w:lsdException w:name="Table Classic 3" w:semiHidden="1" w:unhideWhenUsed="1"/>
+    <w:lsdException w:name="Table Classic 4" w:semiHidden="1" w:unhideWhenUsed="1"/>
+    <w:lsdException w:name="Table Colorful 1" w:semiHidden="1" w:unhideWhenUsed="1"/>
+    <w:lsdException w:name="Table Colorful 2" w:semiHidden="1" w:unhideWhenUsed="1"/>
+    <w:lsdException w:name="Table Colorful 3" w:semiHidden="1" w:unhideWhenUsed="1"/>
+    <w:lsdException w:name="Table Columns 1" w:semiHidden="1" w:unhideWhenUsed="1"/>
+    <w:lsdException w:name="Table Columns 2" w:semiHidden="1" w:unhideWhenUsed="1"/>
+    <w:lsdException w:name="Table Columns 3" w:semiHidden="1" w:unhideWhenUsed="1"/>
+    <w:lsdException w:name="Table Columns 4" w:semiHidden="1" w:unhideWhenUsed="1"/>
+    <w:lsdException w:name="Table Columns 5" w:semiHidden="1" w:unhideWhenUsed="1"/>
+    <w:lsdException w:name="Table Grid 1" w:semiHidden="1" w:unhideWhenUsed="1"/>
+    <w:lsdException w:name="Table Grid 2" w:semiHidden="1" w:unhideWhenUsed="1"/>
+    <w:lsdException w:name="Table Grid 3" w:semiHidden="1" w:unhideWhenUsed="1"/>
+    <w:lsdException w:name="Table Grid 4" w:semiHidden="1" w:unhideWhenUsed="1"/>
+    <w:lsdException w:name="Table Grid 5" w:semiHidden="1" w:unhideWhenUsed="1"/>
+    <w:lsdException w:name="Table Grid 6" w:semiHidden="1" w:unhideWhenUsed="1"/>
+    <w:lsdException w:name="Table Grid 7" w:semiHidden="1" w:unhideWhenUsed="1"/>
+    <w:lsdException w:name="Table Grid 8" w:semiHidden="1" w:unhideWhenUsed="1"/>
+    <w:lsdException w:name="Table List 1" w:semiHidden="1" w:unhideWhenUsed="1"/>
+    <w:lsdException w:name="Table List 2" w:semiHidden="1" w:unhideWhenUsed="1"/>
+    <w:lsdException w:name="Table List 3" w:semiHidden="1" w:unhideWhenUsed="1"/>
+    <w:lsdException w:name="Table List 4" w:semiHidden="1" w:unhideWhenUsed="1"/>
+    <w:lsdException w:name="Table List 5" w:semiHidden="1" w:unhideWhenUsed="1"/>
+    <w:lsdException w:name="Table List 6" w:semiHidden="1" w:unhideWhenUsed="1"/>
+    <w:lsdException w:name="Table List 7" w:semiHidden="1" w:unhideWhenUsed="1"/>
+    <w:lsdException w:name="Table List 8" w:semiHidden="1" w:unhideWhenUsed="1"/>
+    <w:lsdException w:name="Table 3D effects 1" w:semiHidden="1" w:unhideWhenUsed="1"/>
+    <w:lsdException w:name="Table 3D effects 2" w:semiHidden="1" w:unhideWhenUsed="1"/>
+    <w:lsdException w:name="Table 3D effects 3" w:semiHidden="1" w:unhideWhenUsed="1"/>
+    <w:lsdException w:name="Table Contemporary" w:semiHidden="1" w:unhideWhenUsed="1"/>
+    <w:lsdException w:name="Table Elegant" w:semiHidden="1" w:unhideWhenUsed="1"/>
+    <w:lsdException w:name="Table Professional" w:semiHidden="1" w:unhideWhenUsed="1"/>
+    <w:lsdException w:name="Table Subtle 1" w:semiHidden="1" w:unhideWhenUsed="1"/>
+    <w:lsdException w:name="Table Subtle 2" w:semiHidden="1" w:unhideWhenUsed="1"/>
+    <w:lsdException w:name="Table Web 1" w:semiHidden="1" w:unhideWhenUsed="1"/>
+    <w:lsdException w:name="Table Web 2" w:semiHidden="1" w:unhideWhenUsed="1"/>
+    <w:lsdException w:name="Table Web 3" w:semiHidden="1" w:unhideWhenUsed="1"/>
+    <w:lsdException w:name="Balloon Text" w:semiHidden="1" w:unhideWhenUsed="1"/>
     <w:lsdException w:name="Table Grid" w:uiPriority="39"/>
-    <w:lsdException w:name="Placeholder Text" w:unhideWhenUsed="0"/>
-    <w:lsdException w:name="No Spacing" w:semiHidden="0" w:uiPriority="1" w:unhideWhenUsed="0" w:qFormat="1"/>
-    <w:lsdException w:name="Light Shading" w:semiHidden="0" w:uiPriority="60" w:unhideWhenUsed="0"/>
-    <w:lsdException w:name="Light List" w:semiHidden="0" w:uiPriority="61" w:unhideWhenUsed="0"/>
-    <w:lsdException w:name="Light Grid" w:semiHidden="0" w:uiPriority="62" w:unhideWhenUsed="0"/>
-    <w:lsdException w:name="Medium Shading 1" w:semiHidden="0" w:uiPriority="63" w:unhideWhenUsed="0"/>
-    <w:lsdException w:name="Medium Shading 2" w:semiHidden="0" w:uiPriority="64" w:unhideWhenUsed="0"/>
-    <w:lsdException w:name="Medium List 1" w:semiHidden="0" w:uiPriority="65" w:unhideWhenUsed="0"/>
-    <w:lsdException w:name="Medium List 2" w:semiHidden="0" w:uiPriority="66" w:unhideWhenUsed="0"/>
-    <w:lsdException w:name="Medium Grid 1" w:semiHidden="0" w:uiPriority="67" w:unhideWhenUsed="0"/>
-    <w:lsdException w:name="Medium Grid 2" w:semiHidden="0" w:uiPriority="68" w:unhideWhenUsed="0"/>
-    <w:lsdException w:name="Medium Grid 3" w:semiHidden="0" w:uiPriority="69" w:unhideWhenUsed="0"/>
-    <w:lsdException w:name="Dark List" w:semiHidden="0" w:uiPriority="70" w:unhideWhenUsed="0"/>
-    <w:lsdException w:name="Colorful Shading" w:semiHidden="0" w:uiPriority="71" w:unhideWhenUsed="0"/>
-    <w:lsdException w:name="Colorful List" w:semiHidden="0" w:uiPriority="72" w:unhideWhenUsed="0"/>
-    <w:lsdException w:name="Colorful Grid" w:semiHidden="0" w:uiPriority="73" w:unhideWhenUsed="0"/>
-    <w:lsdException w:name="Light Shading Accent 1" w:semiHidden="0" w:uiPriority="60" w:unhideWhenUsed="0"/>
-    <w:lsdException w:name="Light List Accent 1" w:semiHidden="0" w:uiPriority="61" w:unhideWhenUsed="0"/>
-    <w:lsdException w:name="Light Grid Accent 1" w:semiHidden="0" w:uiPriority="62" w:unhideWhenUsed="0"/>
-    <w:lsdException w:name="Medium Shading 1 Accent 1" w:semiHidden="0" w:uiPriority="63" w:unhideWhenUsed="0"/>
-    <w:lsdException w:name="Medium Shading 2 Accent 1" w:semiHidden="0" w:uiPriority="64" w:unhideWhenUsed="0"/>
-    <w:lsdException w:name="Medium List 1 Accent 1" w:semiHidden="0" w:uiPriority="65" w:unhideWhenUsed="0"/>
-    <w:lsdException w:name="Revision" w:unhideWhenUsed="0"/>
-    <w:lsdException w:name="List Paragraph" w:semiHidden="0" w:uiPriority="34" w:unhideWhenUsed="0" w:qFormat="1"/>
-    <w:lsdException w:name="Quote" w:semiHidden="0" w:uiPriority="29" w:unhideWhenUsed="0" w:qFormat="1"/>
-    <w:lsdException w:name="Intense Quote" w:semiHidden="0" w:uiPriority="30" w:unhideWhenUsed="0" w:qFormat="1"/>
-    <w:lsdException w:name="Medium List 2 Accent 1" w:semiHidden="0" w:uiPriority="66" w:unhideWhenUsed="0"/>
-    <w:lsdException w:name="Medium Grid 1 Accent 1" w:semiHidden="0" w:uiPriority="67" w:unhideWhenUsed="0"/>
-    <w:lsdException w:name="Medium Grid 2 Accent 1" w:semiHidden="0" w:uiPriority="68" w:unhideWhenUsed="0"/>
-    <w:lsdException w:name="Medium Grid 3 Accent 1" w:semiHidden="0" w:uiPriority="69" w:unhideWhenUsed="0"/>
-    <w:lsdException w:name="Dark List Accent 1" w:semiHidden="0" w:uiPriority="70" w:unhideWhenUsed="0"/>
-    <w:lsdException w:name="Colorful Shading Accent 1" w:semiHidden="0" w:uiPriority="71" w:unhideWhenUsed="0"/>
-    <w:lsdException w:name="Colorful List Accent 1" w:semiHidden="0" w:uiPriority="72" w:unhideWhenUsed="0"/>
-    <w:lsdException w:name="Colorful Grid Accent 1" w:semiHidden="0" w:uiPriority="73" w:unhideWhenUsed="0"/>
-    <w:lsdException w:name="Light Shading Accent 2" w:semiHidden="0" w:uiPriority="60" w:unhideWhenUsed="0"/>
-    <w:lsdException w:name="Light List Accent 2" w:semiHidden="0" w:uiPriority="61" w:unhideWhenUsed="0"/>
-    <w:lsdException w:name="Light Grid Accent 2" w:semiHidden="0" w:uiPriority="62" w:unhideWhenUsed="0"/>
-    <w:lsdException w:name="Medium Shading 1 Accent 2" w:semiHidden="0" w:uiPriority="63" w:unhideWhenUsed="0"/>
-    <w:lsdException w:name="Medium Shading 2 Accent 2" w:semiHidden="0" w:uiPriority="64" w:unhideWhenUsed="0"/>
-    <w:lsdException w:name="Medium List 1 Accent 2" w:semiHidden="0" w:uiPriority="65" w:unhideWhenUsed="0"/>
-    <w:lsdException w:name="Medium List 2 Accent 2" w:semiHidden="0" w:uiPriority="66" w:unhideWhenUsed="0"/>
-    <w:lsdException w:name="Medium Grid 1 Accent 2" w:semiHidden="0" w:uiPriority="67" w:unhideWhenUsed="0"/>
-    <w:lsdException w:name="Medium Grid 2 Accent 2" w:semiHidden="0" w:uiPriority="68" w:unhideWhenUsed="0"/>
-    <w:lsdException w:name="Medium Grid 3 Accent 2" w:semiHidden="0" w:uiPriority="69" w:unhideWhenUsed="0"/>
-    <w:lsdException w:name="Dark List Accent 2" w:semiHidden="0" w:uiPriority="70" w:unhideWhenUsed="0"/>
-    <w:lsdException w:name="Colorful Shading Accent 2" w:semiHidden="0" w:uiPriority="71" w:unhideWhenUsed="0"/>
-    <w:lsdException w:name="Colorful List Accent 2" w:semiHidden="0" w:uiPriority="72" w:unhideWhenUsed="0"/>
-    <w:lsdException w:name="Colorful Grid Accent 2" w:semiHidden="0" w:uiPriority="73" w:unhideWhenUsed="0"/>
-    <w:lsdException w:name="Light Shading Accent 3" w:semiHidden="0" w:uiPriority="60" w:unhideWhenUsed="0"/>
-    <w:lsdException w:name="Light List Accent 3" w:semiHidden="0" w:uiPriority="61" w:unhideWhenUsed="0"/>
-    <w:lsdException w:name="Light Grid Accent 3" w:semiHidden="0" w:uiPriority="62" w:unhideWhenUsed="0"/>
-    <w:lsdException w:name="Medium Shading 1 Accent 3" w:semiHidden="0" w:uiPriority="63" w:unhideWhenUsed="0"/>
-    <w:lsdException w:name="Medium Shading 2 Accent 3" w:semiHidden="0" w:uiPriority="64" w:unhideWhenUsed="0"/>
-    <w:lsdException w:name="Medium List 1 Accent 3" w:semiHidden="0" w:uiPriority="65" w:unhideWhenUsed="0"/>
-    <w:lsdException w:name="Medium List 2 Accent 3" w:semiHidden="0" w:uiPriority="66" w:unhideWhenUsed="0"/>
-    <w:lsdException w:name="Medium Grid 1 Accent 3" w:semiHidden="0" w:uiPriority="67" w:unhideWhenUsed="0"/>
-    <w:lsdException w:name="Medium Grid 2 Accent 3" w:semiHidden="0" w:uiPriority="68" w:unhideWhenUsed="0"/>
-    <w:lsdException w:name="Medium Grid 3 Accent 3" w:semiHidden="0" w:uiPriority="69" w:unhideWhenUsed="0"/>
-    <w:lsdException w:name="Dark List Accent 3" w:semiHidden="0" w:uiPriority="70" w:unhideWhenUsed="0"/>
-    <w:lsdException w:name="Colorful Shading Accent 3" w:semiHidden="0" w:uiPriority="71" w:unhideWhenUsed="0"/>
-    <w:lsdException w:name="Colorful List Accent 3" w:semiHidden="0" w:uiPriority="72" w:unhideWhenUsed="0"/>
-    <w:lsdException w:name="Colorful Grid Accent 3" w:semiHidden="0" w:uiPriority="73" w:unhideWhenUsed="0"/>
-    <w:lsdException w:name="Light Shading Accent 4" w:semiHidden="0" w:uiPriority="60" w:unhideWhenUsed="0"/>
-    <w:lsdException w:name="Light List Accent 4" w:semiHidden="0" w:uiPriority="61" w:unhideWhenUsed="0"/>
-    <w:lsdException w:name="Light Grid Accent 4" w:semiHidden="0" w:uiPriority="62" w:unhideWhenUsed="0"/>
-    <w:lsdException w:name="Medium Shading 1 Accent 4" w:semiHidden="0" w:uiPriority="63" w:unhideWhenUsed="0"/>
-    <w:lsdException w:name="Medium Shading 2 Accent 4" w:semiHidden="0" w:uiPriority="64" w:unhideWhenUsed="0"/>
-    <w:lsdException w:name="Medium List 1 Accent 4" w:semiHidden="0" w:uiPriority="65" w:unhideWhenUsed="0"/>
-    <w:lsdException w:name="Medium List 2 Accent 4" w:semiHidden="0" w:uiPriority="66" w:unhideWhenUsed="0"/>
-    <w:lsdException w:name="Medium Grid 1 Accent 4" w:semiHidden="0" w:uiPriority="67" w:unhideWhenUsed="0"/>
-    <w:lsdException w:name="Medium Grid 2 Accent 4" w:semiHidden="0" w:uiPriority="68" w:unhideWhenUsed="0"/>
-    <w:lsdException w:name="Medium Grid 3 Accent 4" w:semiHidden="0" w:uiPriority="69" w:unhideWhenUsed="0"/>
-    <w:lsdException w:name="Dark List Accent 4" w:semiHidden="0" w:uiPriority="70" w:unhideWhenUsed="0"/>
-    <w:lsdException w:name="Colorful Shading Accent 4" w:semiHidden="0" w:uiPriority="71" w:unhideWhenUsed="0"/>
-    <w:lsdException w:name="Colorful List Accent 4" w:semiHidden="0" w:uiPriority="72" w:unhideWhenUsed="0"/>
-    <w:lsdException w:name="Colorful Grid Accent 4" w:semiHidden="0" w:uiPriority="73" w:unhideWhenUsed="0"/>
-    <w:lsdException w:name="Light Shading Accent 5" w:semiHidden="0" w:uiPriority="60" w:unhideWhenUsed="0"/>
-    <w:lsdException w:name="Light List Accent 5" w:semiHidden="0" w:uiPriority="61" w:unhideWhenUsed="0"/>
-    <w:lsdException w:name="Light Grid Accent 5" w:semiHidden="0" w:uiPriority="62" w:unhideWhenUsed="0"/>
-    <w:lsdException w:name="Medium Shading 1 Accent 5" w:semiHidden="0" w:uiPriority="63" w:unhideWhenUsed="0"/>
-    <w:lsdException w:name="Medium Shading 2 Accent 5" w:semiHidden="0" w:uiPriority="64" w:unhideWhenUsed="0"/>
-    <w:lsdException w:name="Medium List 1 Accent 5" w:semiHidden="0" w:uiPriority="65" w:unhideWhenUsed="0"/>
-    <w:lsdException w:name="Medium List 2 Accent 5" w:semiHidden="0" w:uiPriority="66" w:unhideWhenUsed="0"/>
-    <w:lsdException w:name="Medium Grid 1 Accent 5" w:semiHidden="0" w:uiPriority="67" w:unhideWhenUsed="0"/>
-    <w:lsdException w:name="Medium Grid 2 Accent 5" w:semiHidden="0" w:uiPriority="68" w:unhideWhenUsed="0"/>
-    <w:lsdException w:name="Medium Grid 3 Accent 5" w:semiHidden="0" w:uiPriority="69" w:unhideWhenUsed="0"/>
-    <w:lsdException w:name="Dark List Accent 5" w:semiHidden="0" w:uiPriority="70" w:unhideWhenUsed="0"/>
-    <w:lsdException w:name="Colorful Shading Accent 5" w:semiHidden="0" w:uiPriority="71" w:unhideWhenUsed="0"/>
-    <w:lsdException w:name="Colorful List Accent 5" w:semiHidden="0" w:uiPriority="72" w:unhideWhenUsed="0"/>
-    <w:lsdException w:name="Colorful Grid Accent 5" w:semiHidden="0" w:uiPriority="73" w:unhideWhenUsed="0"/>
-    <w:lsdException w:name="Light Shading Accent 6" w:semiHidden="0" w:uiPriority="60" w:unhideWhenUsed="0"/>
-    <w:lsdException w:name="Light List Accent 6" w:semiHidden="0" w:uiPriority="61" w:unhideWhenUsed="0"/>
-    <w:lsdException w:name="Light Grid Accent 6" w:semiHidden="0" w:uiPriority="62" w:unhideWhenUsed="0"/>
-    <w:lsdException w:name="Medium Shading 1 Accent 6" w:semiHidden="0" w:uiPriority="63" w:unhideWhenUsed="0"/>
-    <w:lsdException w:name="Medium Shading 2 Accent 6" w:semiHidden="0" w:uiPriority="64" w:unhideWhenUsed="0"/>
-    <w:lsdException w:name="Medium List 1 Accent 6" w:semiHidden="0" w:uiPriority="65" w:unhideWhenUsed="0"/>
-    <w:lsdException w:name="Medium List 2 Accent 6" w:semiHidden="0" w:uiPriority="66" w:unhideWhenUsed="0"/>
-    <w:lsdException w:name="Medium Grid 1 Accent 6" w:semiHidden="0" w:uiPriority="67" w:unhideWhenUsed="0"/>
-    <w:lsdException w:name="Medium Grid 2 Accent 6" w:semiHidden="0" w:uiPriority="68" w:unhideWhenUsed="0"/>
-    <w:lsdException w:name="Medium Grid 3 Accent 6" w:semiHidden="0" w:uiPriority="69" w:unhideWhenUsed="0"/>
-    <w:lsdException w:name="Dark List Accent 6" w:semiHidden="0" w:uiPriority="70" w:unhideWhenUsed="0"/>
-    <w:lsdException w:name="Colorful Shading Accent 6" w:semiHidden="0" w:uiPriority="71" w:unhideWhenUsed="0"/>
-    <w:lsdException w:name="Colorful List Accent 6" w:semiHidden="0" w:uiPriority="72" w:unhideWhenUsed="0"/>
-    <w:lsdException w:name="Colorful Grid Accent 6" w:semiHidden="0" w:uiPriority="73" w:unhideWhenUsed="0"/>
-    <w:lsdException w:name="Subtle Emphasis" w:semiHidden="0" w:uiPriority="19" w:unhideWhenUsed="0" w:qFormat="1"/>
-    <w:lsdException w:name="Intense Emphasis" w:semiHidden="0" w:uiPriority="21" w:unhideWhenUsed="0" w:qFormat="1"/>
-    <w:lsdException w:name="Subtle Reference" w:semiHidden="0" w:uiPriority="31" w:unhideWhenUsed="0" w:qFormat="1"/>
-    <w:lsdException w:name="Intense Reference" w:semiHidden="0" w:uiPriority="32" w:unhideWhenUsed="0" w:qFormat="1"/>
-    <w:lsdException w:name="Book Title" w:semiHidden="0" w:uiPriority="33" w:unhideWhenUsed="0" w:qFormat="1"/>
-    <w:lsdException w:name="Bibliography" w:uiPriority="37"/>
-    <w:lsdException w:name="TOC Heading" w:uiPriority="39" w:qFormat="1"/>
+    <w:lsdException w:name="Table Theme" w:semiHidden="1" w:unhideWhenUsed="1"/>
+    <w:lsdException w:name="Placeholder Text" w:semiHidden="1"/>
+    <w:lsdException w:name="No Spacing" w:uiPriority="1" w:qFormat="1"/>
+    <w:lsdException w:name="Light Shading" w:uiPriority="60"/>
+    <w:lsdException w:name="Light List" w:uiPriority="61"/>
+    <w:lsdException w:name="Light Grid" w:uiPriority="62"/>
+    <w:lsdException w:name="Medium Shading 1" w:uiPriority="63"/>
+    <w:lsdException w:name="Medium Shading 2" w:uiPriority="64"/>
+    <w:lsdException w:name="Medium List 1" w:uiPriority="65"/>
+    <w:lsdException w:name="Medium List 2" w:uiPriority="66"/>
+    <w:lsdException w:name="Medium Grid 1" w:uiPriority="67"/>
+    <w:lsdException w:name="Medium Grid 2" w:uiPriority="68"/>
+    <w:lsdException w:name="Medium Grid 3" w:uiPriority="69"/>
+    <w:lsdException w:name="Dark List" w:uiPriority="70"/>
+    <w:lsdException w:name="Colorful Shading" w:uiPriority="71"/>
+    <w:lsdException w:name="Colorful List" w:uiPriority="72"/>
+    <w:lsdException w:name="Colorful Grid" w:uiPriority="73"/>
+    <w:lsdException w:name="Light Shading Accent 1" w:uiPriority="60"/>
+    <w:lsdException w:name="Light List Accent 1" w:uiPriority="61"/>
+    <w:lsdException w:name="Light Grid Accent 1" w:uiPriority="62"/>
+    <w:lsdException w:name="Medium Shading 1 Accent 1" w:uiPriority="63"/>
+    <w:lsdException w:name="Medium Shading 2 Accent 1" w:uiPriority="64"/>
+    <w:lsdException w:name="Medium List 1 Accent 1" w:uiPriority="65"/>
+    <w:lsdException w:name="Revision" w:semiHidden="1"/>
+    <w:lsdException w:name="List Paragraph" w:uiPriority="34" w:qFormat="1"/>
+    <w:lsdException w:name="Quote" w:uiPriority="29" w:qFormat="1"/>
+    <w:lsdException w:name="Intense Quote" w:uiPriority="30" w:qFormat="1"/>
+    <w:lsdException w:name="Medium List 2 Accent 1" w:uiPriority="66"/>
+    <w:lsdException w:name="Medium Grid 1 Accent 1" w:uiPriority="67"/>
+    <w:lsdException w:name="Medium Grid 2 Accent 1" w:uiPriority="68"/>
+    <w:lsdException w:name="Medium Grid 3 Accent 1" w:uiPriority="69"/>
+    <w:lsdException w:name="Dark List Accent 1" w:uiPriority="70"/>
+    <w:lsdException w:name="Colorful Shading Accent 1" w:uiPriority="71"/>
+    <w:lsdException w:name="Colorful List Accent 1" w:uiPriority="72"/>
+    <w:lsdException w:name="Colorful Grid Accent 1" w:uiPriority="73"/>
+    <w:lsdException w:name="Light Shading Accent 2" w:uiPriority="60"/>
+    <w:lsdException w:name="Light List Accent 2" w:uiPriority="61"/>
+    <w:lsdException w:name="Light Grid Accent 2" w:uiPriority="62"/>
+    <w:lsdException w:name="Medium Shading 1 Accent 2" w:uiPriority="63"/>
+    <w:lsdException w:name="Medium Shading 2 Accent 2" w:uiPriority="64"/>
+    <w:lsdException w:name="Medium List 1 Accent 2" w:uiPriority="65"/>
+    <w:lsdException w:name="Medium List 2 Accent 2" w:uiPriority="66"/>
+    <w:lsdException w:name="Medium Grid 1 Accent 2" w:uiPriority="67"/>
+    <w:lsdException w:name="Medium Grid 2 Accent 2" w:uiPriority="68"/>
+    <w:lsdException w:name="Medium Grid 3 Accent 2" w:uiPriority="69"/>
+    <w:lsdException w:name="Dark List Accent 2" w:uiPriority="70"/>
+    <w:lsdException w:name="Colorful Shading Accent 2" w:uiPriority="71"/>
+    <w:lsdException w:name="Colorful List Accent 2" w:uiPriority="72"/>
+    <w:lsdException w:name="Colorful Grid Accent 2" w:uiPriority="73"/>
+    <w:lsdException w:name="Light Shading Accent 3" w:uiPriority="60"/>
+    <w:lsdException w:name="Light List Accent 3" w:uiPriority="61"/>
+    <w:lsdException w:name="Light Grid Accent 3" w:uiPriority="62"/>
+    <w:lsdException w:name="Medium Shading 1 Accent 3" w:uiPriority="63"/>
+    <w:lsdException w:name="Medium Shading 2 Accent 3" w:uiPriority="64"/>
+    <w:lsdException w:name="Medium List 1 Accent 3" w:uiPriority="65"/>
+    <w:lsdException w:name="Medium List 2 Accent 3" w:uiPriority="66"/>
+    <w:lsdException w:name="Medium Grid 1 Accent 3" w:uiPriority="67"/>
+    <w:lsdException w:name="Medium Grid 2 Accent 3" w:uiPriority="68"/>
+    <w:lsdException w:name="Medium Grid 3 Accent 3" w:uiPriority="69"/>
+    <w:lsdException w:name="Dark List Accent 3" w:uiPriority="70"/>
+    <w:lsdException w:name="Colorful Shading Accent 3" w:uiPriority="71"/>
+    <w:lsdException w:name="Colorful List Accent 3" w:uiPriority="72"/>
+    <w:lsdException w:name="Colorful Grid Accent 3" w:uiPriority="73"/>
+    <w:lsdException w:name="Light Shading Accent 4" w:uiPriority="60"/>
+    <w:lsdException w:name="Light List Accent 4" w:uiPriority="61"/>
+    <w:lsdException w:name="Light Grid Accent 4" w:uiPriority="62"/>
+    <w:lsdException w:name="Medium Shading 1 Accent 4" w:uiPriority="63"/>
+    <w:lsdException w:name="Medium Shading 2 Accent 4" w:uiPriority="64"/>
+    <w:lsdException w:name="Medium List 1 Accent 4" w:uiPriority="65"/>
+    <w:lsdException w:name="Medium List 2 Accent 4" w:uiPriority="66"/>
+    <w:lsdException w:name="Medium Grid 1 Accent 4" w:uiPriority="67"/>
+    <w:lsdException w:name="Medium Grid 2 Accent 4" w:uiPriority="68"/>
+    <w:lsdException w:name="Medium Grid 3 Accent 4" w:uiPriority="69"/>
+    <w:lsdException w:name="Dark List Accent 4" w:uiPriority="70"/>
+    <w:lsdException w:name="Colorful Shading Accent 4" w:uiPriority="71"/>
+    <w:lsdException w:name="Colorful List Accent 4" w:uiPriority="72"/>
+    <w:lsdException w:name="Colorful Grid Accent 4" w:uiPriority="73"/>
+    <w:lsdException w:name="Light Shading Accent 5" w:uiPriority="60"/>
+    <w:lsdException w:name="Light List Accent 5" w:uiPriority="61"/>
+    <w:lsdException w:name="Light Grid Accent 5" w:uiPriority="62"/>
+    <w:lsdException w:name="Medium Shading 1 Accent 5" w:uiPriority="63"/>
+    <w:lsdException w:name="Medium Shading 2 Accent 5" w:uiPriority="64"/>
+    <w:lsdException w:name="Medium List 1 Accent 5" w:uiPriority="65"/>
+    <w:lsdException w:name="Medium List 2 Accent 5" w:uiPriority="66"/>
+    <w:lsdException w:name="Medium Grid 1 Accent 5" w:uiPriority="67"/>
+    <w:lsdException w:name="Medium Grid 2 Accent 5" w:uiPriority="68"/>
+    <w:lsdException w:name="Medium Grid 3 Accent 5" w:uiPriority="69"/>
+    <w:lsdException w:name="Dark List Accent 5" w:uiPriority="70"/>
+    <w:lsdException w:name="Colorful Shading Accent 5" w:uiPriority="71"/>
+    <w:lsdException w:name="Colorful List Accent 5" w:uiPriority="72"/>
+    <w:lsdException w:name="Colorful Grid Accent 5" w:uiPriority="73"/>
+    <w:lsdException w:name="Light Shading Accent 6" w:uiPriority="60"/>
+    <w:lsdException w:name="Light List Accent 6" w:uiPriority="61"/>
+    <w:lsdException w:name="Light Grid Accent 6" w:uiPriority="62"/>
+    <w:lsdException w:name="Medium Shading 1 Accent 6" w:uiPriority="63"/>
+    <w:lsdException w:name="Medium Shading 2 Accent 6" w:uiPriority="64"/>
+    <w:lsdException w:name="Medium List 1 Accent 6" w:uiPriority="65"/>
+    <w:lsdException w:name="Medium List 2 Accent 6" w:uiPriority="66"/>
+    <w:lsdException w:name="Medium Grid 1 Accent 6" w:uiPriority="67"/>
+    <w:lsdException w:name="Medium Grid 2 Accent 6" w:uiPriority="68"/>
+    <w:lsdException w:name="Medium Grid 3 Accent 6" w:uiPriority="69"/>
+    <w:lsdException w:name="Dark List Accent 6" w:uiPriority="70"/>
+    <w:lsdException w:name="Colorful Shading Accent 6" w:uiPriority="71"/>
+    <w:lsdException w:name="Colorful List Accent 6" w:uiPriority="72"/>
+    <w:lsdException w:name="Colorful Grid Accent 6" w:uiPriority="73"/>
+    <w:lsdException w:name="Subtle Emphasis" w:uiPriority="19" w:qFormat="1"/>
+    <w:lsdException w:name="Intense Emphasis" w:uiPriority="21" w:qFormat="1"/>
+    <w:lsdException w:name="Subtle Reference" w:uiPriority="31" w:qFormat="1"/>
+    <w:lsdException w:name="Intense Reference" w:uiPriority="32" w:qFormat="1"/>
+    <w:lsdException w:name="Book Title" w:uiPriority="33" w:qFormat="1"/>
+    <w:lsdException w:name="Bibliography" w:semiHidden="1" w:uiPriority="37" w:unhideWhenUsed="1"/>
+    <w:lsdException w:name="TOC Heading" w:semiHidden="1" w:uiPriority="39" w:unhideWhenUsed="1" w:qFormat="1"/>
+    <w:lsdException w:name="Plain Table 1" w:uiPriority="41"/>
+    <w:lsdException w:name="Plain Table 2" w:uiPriority="42"/>
+    <w:lsdException w:name="Plain Table 3" w:uiPriority="43"/>
+    <w:lsdException w:name="Plain Table 4" w:uiPriority="44"/>
+    <w:lsdException w:name="Plain Table 5" w:uiPriority="45"/>
+    <w:lsdException w:name="Grid Table Light" w:uiPriority="40"/>
+    <w:lsdException w:name="Grid Table 1 Light" w:uiPriority="46"/>
+    <w:lsdException w:name="Grid Table 2" w:uiPriority="47"/>
+    <w:lsdException w:name="Grid Table 3" w:uiPriority="48"/>
+    <w:lsdException w:name="Grid Table 4" w:uiPriority="49"/>
+    <w:lsdException w:name="Grid Table 5 Dark" w:uiPriority="50"/>
+    <w:lsdException w:name="Grid Table 6 Colorful" w:uiPriority="51"/>
+    <w:lsdException w:name="Grid Table 7 Colorful" w:uiPriority="52"/>
+    <w:lsdException w:name="Grid Table 1 Light Accent 1" w:uiPriority="46"/>
+    <w:lsdException w:name="Grid Table 2 Accent 1" w:uiPriority="47"/>
+    <w:lsdException w:name="Grid Table 3 Accent 1" w:uiPriority="48"/>
+    <w:lsdException w:name="Grid Table 4 Accent 1" w:uiPriority="49"/>
+    <w:lsdException w:name="Grid Table 5 Dark Accent 1" w:uiPriority="50"/>
+    <w:lsdException w:name="Grid Table 6 Colorful Accent 1" w:uiPriority="51"/>
+    <w:lsdException w:name="Grid Table 7 Colorful Accent 1" w:uiPriority="52"/>
+    <w:lsdException w:name="Grid Table 1 Light Accent 2" w:uiPriority="46"/>
+    <w:lsdException w:name="Grid Table 2 Accent 2" w:uiPriority="47"/>
+    <w:lsdException w:name="Grid Table 3 Accent 2" w:uiPriority="48"/>
+    <w:lsdException w:name="Grid Table 4 Accent 2" w:uiPriority="49"/>
+    <w:lsdException w:name="Grid Table 5 Dark Accent 2" w:uiPriority="50"/>
+    <w:lsdException w:name="Grid Table 6 Colorful Accent 2" w:uiPriority="51"/>
+    <w:lsdException w:name="Grid Table 7 Colorful Accent 2" w:uiPriority="52"/>
+    <w:lsdException w:name="Grid Table 1 Light Accent 3" w:uiPriority="46"/>
+    <w:lsdException w:name="Grid Table 2 Accent 3" w:uiPriority="47"/>
+    <w:lsdException w:name="Grid Table 3 Accent 3" w:uiPriority="48"/>
+    <w:lsdException w:name="Grid Table 4 Accent 3" w:uiPriority="49"/>
+    <w:lsdException w:name="Grid Table 5 Dark Accent 3" w:uiPriority="50"/>
+    <w:lsdException w:name="Grid Table 6 Colorful Accent 3" w:uiPriority="51"/>
+    <w:lsdException w:name="Grid Table 7 Colorful Accent 3" w:uiPriority="52"/>
+    <w:lsdException w:name="Grid Table 1 Light Accent 4" w:uiPriority="46"/>
+    <w:lsdException w:name="Grid Table 2 Accent 4" w:uiPriority="47"/>
+    <w:lsdException w:name="Grid Table 3 Accent 4" w:uiPriority="48"/>
+    <w:lsdException w:name="Grid Table 4 Accent 4" w:uiPriority="49"/>
+    <w:lsdException w:name="Grid Table 5 Dark Accent 4" w:uiPriority="50"/>
+    <w:lsdException w:name="Grid Table 6 Colorful Accent 4" w:uiPriority="51"/>
+    <w:lsdException w:name="Grid Table 7 Colorful Accent 4" w:uiPriority="52"/>
+    <w:lsdException w:name="Grid Table 1 Light Accent 5" w:uiPriority="46"/>
+    <w:lsdException w:name="Grid Table 2 Accent 5" w:uiPriority="47"/>
+    <w:lsdException w:name="Grid Table 3 Accent 5" w:uiPriority="48"/>
+    <w:lsdException w:name="Grid Table 4 Accent 5" w:uiPriority="49"/>
+    <w:lsdException w:name="Grid Table 5 Dark Accent 5" w:uiPriority="50"/>
+    <w:lsdException w:name="Grid Table 6 Colorful Accent 5" w:uiPriority="51"/>
+    <w:lsdException w:name="Grid Table 7 Colorful Accent 5" w:uiPriority="52"/>
+    <w:lsdException w:name="Grid Table 1 Light Accent 6" w:uiPriority="46"/>
+    <w:lsdException w:name="Grid Table 2 Accent 6" w:uiPriority="47"/>
+    <w:lsdException w:name="Grid Table 3 Accent 6" w:uiPriority="48"/>
+    <w:lsdException w:name="Grid Table 4 Accent 6" w:uiPriority="49"/>
+    <w:lsdException w:name="Grid Table 5 Dark Accent 6" w:uiPriority="50"/>
+    <w:lsdException w:name="Grid Table 6 Colorful Accent 6" w:uiPriority="51"/>
+    <w:lsdException w:name="Grid Table 7 Colorful Accent 6" w:uiPriority="52"/>
+    <w:lsdException w:name="List Table 1 Light" w:uiPriority="46"/>
+    <w:lsdException w:name="List Table 2" w:uiPriority="47"/>
+    <w:lsdException w:name="List Table 3" w:uiPriority="48"/>
+    <w:lsdException w:name="List Table 4" w:uiPriority="49"/>
+    <w:lsdException w:name="List Table 5 Dark" w:uiPriority="50"/>
+    <w:lsdException w:name="List Table 6 Colorful" w:uiPriority="51"/>
+    <w:lsdException w:name="List Table 7 Colorful" w:uiPriority="52"/>
+    <w:lsdException w:name="List Table 1 Light Accent 1" w:uiPriority="46"/>
+    <w:lsdException w:name="List Table 2 Accent 1" w:uiPriority="47"/>
+    <w:lsdException w:name="List Table 3 Accent 1" w:uiPriority="48"/>
+    <w:lsdException w:name="List Table 4 Accent 1" w:uiPriority="49"/>
+    <w:lsdException w:name="List Table 5 Dark Accent 1" w:uiPriority="50"/>
+    <w:lsdException w:name="List Table 6 Colorful Accent 1" w:uiPriority="51"/>
+    <w:lsdException w:name="List Table 7 Colorful Accent 1" w:uiPriority="52"/>
+    <w:lsdException w:name="List Table 1 Light Accent 2" w:uiPriority="46"/>
+    <w:lsdException w:name="List Table 2 Accent 2" w:uiPriority="47"/>
+    <w:lsdException w:name="List Table 3 Accent 2" w:uiPriority="48"/>
+    <w:lsdException w:name="List Table 4 Accent 2" w:uiPriority="49"/>
+    <w:lsdException w:name="List Table 5 Dark Accent 2" w:uiPriority="50"/>
+    <w:lsdException w:name="List Table 6 Colorful Accent 2" w:uiPriority="51"/>
+    <w:lsdException w:name="List Table 7 Colorful Accent 2" w:uiPriority="52"/>
+    <w:lsdException w:name="List Table 1 Light Accent 3" w:uiPriority="46"/>
+    <w:lsdException w:name="List Table 2 Accent 3" w:uiPriority="47"/>
+    <w:lsdException w:name="List Table 3 Accent 3" w:uiPriority="48"/>
+    <w:lsdException w:name="List Table 4 Accent 3" w:uiPriority="49"/>
+    <w:lsdException w:name="List Table 5 Dark Accent 3" w:uiPriority="50"/>
+    <w:lsdException w:name="List Table 6 Colorful Accent 3" w:uiPriority="51"/>
+    <w:lsdException w:name="List Table 7 Colorful Accent 3" w:uiPriority="52"/>
+    <w:lsdException w:name="List Table 1 Light Accent 4" w:uiPriority="46"/>
+    <w:lsdException w:name="List Table 2 Accent 4" w:uiPriority="47"/>
+    <w:lsdException w:name="List Table 3 Accent 4" w:uiPriority="48"/>
+    <w:lsdException w:name="List Table 4 Accent 4" w:uiPriority="49"/>
+    <w:lsdException w:name="List Table 5 Dark Accent 4" w:uiPriority="50"/>
+    <w:lsdException w:name="List Table 6 Colorful Accent 4" w:uiPriority="51"/>
+    <w:lsdException w:name="List Table 7 Colorful Accent 4" w:uiPriority="52"/>
+    <w:lsdException w:name="List Table 1 Light Accent 5" w:uiPriority="46"/>
+    <w:lsdException w:name="List Table 2 Accent 5" w:uiPriority="47"/>
+    <w:lsdException w:name="List Table 3 Accent 5" w:uiPriority="48"/>
+    <w:lsdException w:name="List Table 4 Accent 5" w:uiPriority="49"/>
+    <w:lsdException w:name="List Table 5 Dark Accent 5" w:uiPriority="50"/>
+    <w:lsdException w:name="List Table 6 Colorful Accent 5" w:uiPriority="51"/>
+    <w:lsdException w:name="List Table 7 Colorful Accent 5" w:uiPriority="52"/>
+    <w:lsdException w:name="List Table 1 Light Accent 6" w:uiPriority="46"/>
+    <w:lsdException w:name="List Table 2 Accent 6" w:uiPriority="47"/>
+    <w:lsdException w:name="List Table 3 Accent 6" w:uiPriority="48"/>
+    <w:lsdException w:name="List Table 4 Accent 6" w:uiPriority="49"/>
+    <w:lsdException w:name="List Table 5 Dark Accent 6" w:uiPriority="50"/>
+    <w:lsdException w:name="List Table 6 Colorful Accent 6" w:uiPriority="51"/>
+    <w:lsdException w:name="List Table 7 Colorful Accent 6" w:uiPriority="52"/>
+    <w:lsdException w:name="Mention" w:semiHidden="1" w:unhideWhenUsed="1"/>
+    <w:lsdException w:name="Smart Hyperlink" w:semiHidden="1" w:unhideWhenUsed="1"/>
+    <w:lsdException w:name="Hashtag" w:semiHidden="1" w:unhideWhenUsed="1"/>
+    <w:lsdException w:name="Unresolved Mention" w:semiHidden="1" w:unhideWhenUsed="1"/>
+    <w:lsdException w:name="Smart Link" w:semiHidden="1" w:unhideWhenUsed="1"/>
   </w:latentStyles>
   <w:style w:type="paragraph" w:default="1" w:styleId="Normal">
     <w:name w:val="Normal"/>
@@ -4679,7 +5989,6 @@
   <w:style w:type="character" w:default="1" w:styleId="DefaultParagraphFont">
     <w:name w:val="Default Paragraph Font"/>
     <w:uiPriority w:val="1"/>
-    <w:semiHidden/>
     <w:unhideWhenUsed/>
   </w:style>
   <w:style w:type="table" w:default="1" w:styleId="TableNormal">
@@ -4687,7 +5996,6 @@
     <w:uiPriority w:val="99"/>
     <w:semiHidden/>
     <w:unhideWhenUsed/>
-    <w:qFormat/>
     <w:tblPr>
       <w:tblInd w:w="0" w:type="dxa"/>
       <w:tblCellMar>
@@ -4724,7 +6032,6 @@
       <w:spacing w:after="0" w:line="240" w:lineRule="auto"/>
     </w:pPr>
     <w:tblPr>
-      <w:tblInd w:w="0" w:type="dxa"/>
       <w:tblBorders>
         <w:top w:val="single" w:sz="4" w:space="0" w:color="auto"/>
         <w:left w:val="single" w:sz="4" w:space="0" w:color="auto"/>
@@ -4733,12 +6040,6 @@
         <w:insideH w:val="single" w:sz="4" w:space="0" w:color="auto"/>
         <w:insideV w:val="single" w:sz="4" w:space="0" w:color="auto"/>
       </w:tblBorders>
-      <w:tblCellMar>
-        <w:top w:w="0" w:type="dxa"/>
-        <w:left w:w="108" w:type="dxa"/>
-        <w:bottom w:w="0" w:type="dxa"/>
-        <w:right w:w="108" w:type="dxa"/>
-      </w:tblCellMar>
     </w:tblPr>
   </w:style>
   <w:style w:type="character" w:styleId="Hyperlink">
@@ -5068,7 +6369,7 @@
   <a:extraClrSchemeLst/>
   <a:extLst>
     <a:ext uri="{05A4C25C-085E-4340-85A3-A5531E510DB2}">
-      <thm15:themeFamily xmlns="" xmlns:thm15="http://schemas.microsoft.com/office/thememl/2012/main" name="Office Theme" id="{62F939B6-93AF-4DB8-9C6B-D6C7DFDC589F}" vid="{4A3C46E8-61CC-4603-A589-7422A47A8E4A}"/>
+      <thm15:themeFamily xmlns:thm15="http://schemas.microsoft.com/office/thememl/2012/main" name="Office Theme" id="{62F939B6-93AF-4DB8-9C6B-D6C7DFDC589F}" vid="{4A3C46E8-61CC-4603-A589-7422A47A8E4A}"/>
     </a:ext>
   </a:extLst>
 </a:theme>

</xml_diff>